<commit_message>
completed top navigation menu
</commit_message>
<xml_diff>
--- a/Reference/Checklist.docx
+++ b/Reference/Checklist.docx
@@ -1,6 +1,6 @@
 
 <file path=word/document.xml><?xml version="1.0" encoding="utf-8"?>
-<w:document xmlns:mc="http://schemas.openxmlformats.org/markup-compatibility/2006" xmlns:o="urn:schemas-microsoft-com:office:office" xmlns:r="http://schemas.openxmlformats.org/officeDocument/2006/relationships" xmlns:m="http://schemas.openxmlformats.org/officeDocument/2006/math" xmlns:v="urn:schemas-microsoft-com:vml" xmlns:wp="http://schemas.openxmlformats.org/drawingml/2006/wordprocessingDrawing" xmlns:w10="urn:schemas-microsoft-com:office:word" xmlns:w="http://schemas.openxmlformats.org/wordprocessingml/2006/main" xmlns:wne="http://schemas.microsoft.com/office/word/2006/wordml" xmlns:sl="http://schemas.openxmlformats.org/schemaLibrary/2006/main" xmlns:a="http://schemas.openxmlformats.org/drawingml/2006/main" xmlns:pic="http://schemas.openxmlformats.org/drawingml/2006/picture" xmlns:c="http://schemas.openxmlformats.org/drawingml/2006/chart" xmlns:lc="http://schemas.openxmlformats.org/drawingml/2006/lockedCanvas" xmlns:dgm="http://schemas.openxmlformats.org/drawingml/2006/diagram" xmlns:wps="http://schemas.microsoft.com/office/word/2010/wordprocessingShape" xmlns:wpg="http://schemas.microsoft.com/office/word/2010/wordprocessingGroup">
+<w:document xmlns:wpc="http://schemas.microsoft.com/office/word/2010/wordprocessingCanvas" xmlns:mc="http://schemas.openxmlformats.org/markup-compatibility/2006" xmlns:o="urn:schemas-microsoft-com:office:office" xmlns:r="http://schemas.openxmlformats.org/officeDocument/2006/relationships" xmlns:m="http://schemas.openxmlformats.org/officeDocument/2006/math" xmlns:v="urn:schemas-microsoft-com:vml" xmlns:wp14="http://schemas.microsoft.com/office/word/2010/wordprocessingDrawing" xmlns:wp="http://schemas.openxmlformats.org/drawingml/2006/wordprocessingDrawing" xmlns:w10="urn:schemas-microsoft-com:office:word" xmlns:w="http://schemas.openxmlformats.org/wordprocessingml/2006/main" xmlns:w14="http://schemas.microsoft.com/office/word/2010/wordml" xmlns:w15="http://schemas.microsoft.com/office/word/2012/wordml" xmlns:wpg="http://schemas.microsoft.com/office/word/2010/wordprocessingGroup" xmlns:wpi="http://schemas.microsoft.com/office/word/2010/wordprocessingInk" xmlns:wne="http://schemas.microsoft.com/office/word/2006/wordml" xmlns:wps="http://schemas.microsoft.com/office/word/2010/wordprocessingShape" mc:Ignorable="w14 w15 wp14">
   <w:background w:color="FFFFFF"/>
   <w:body>
     <w:p>
@@ -8,18 +8,10 @@
         <w:pStyle w:val="Heading1"/>
         <w:contextualSpacing w:val="0"/>
       </w:pPr>
-      <w:bookmarkStart w:colFirst="0" w:colLast="0" w:name="h.v2nv926ocl1m" w:id="0"/>
+      <w:bookmarkStart w:id="0" w:name="h.v2nv926ocl1m" w:colFirst="0" w:colLast="0"/>
       <w:bookmarkEnd w:id="0"/>
       <w:r>
-        <w:rPr>
-          <w:rtl w:val="0"/>
-        </w:rPr>
-        <w:t xml:space="preserve">Comverse Checklist</w:t>
-      </w:r>
-      <w:r>
-        <w:rPr>
-          <w:rtl w:val="0"/>
-        </w:rPr>
+        <w:t>Comverse Checklist</w:t>
       </w:r>
     </w:p>
     <w:p>
@@ -27,13 +19,10 @@
         <w:pStyle w:val="Heading2"/>
         <w:contextualSpacing w:val="0"/>
       </w:pPr>
-      <w:bookmarkStart w:colFirst="0" w:colLast="0" w:name="h.pvm5xj7x2wsb" w:id="1"/>
+      <w:bookmarkStart w:id="1" w:name="h.pvm5xj7x2wsb" w:colFirst="0" w:colLast="0"/>
       <w:bookmarkEnd w:id="1"/>
       <w:r>
-        <w:rPr>
-          <w:rtl w:val="0"/>
-        </w:rPr>
-        <w:t xml:space="preserve">GitHub</w:t>
+        <w:t>GitHub</w:t>
       </w:r>
     </w:p>
     <w:p>
@@ -42,27 +31,21 @@
           <w:ilvl w:val="0"/>
           <w:numId w:val="4"/>
         </w:numPr>
-        <w:ind w:left="720" w:hanging="360"/>
-        <w:contextualSpacing w:val="1"/>
-        <w:rPr/>
-      </w:pPr>
-      <w:r>
-        <w:rPr>
-          <w:rtl w:val="0"/>
-        </w:rPr>
+        <w:ind w:hanging="360"/>
+        <w:contextualSpacing/>
+      </w:pPr>
+      <w:r>
         <w:t xml:space="preserve">The project should be in a separate repository named </w:t>
       </w:r>
-      <w:r>
-        <w:rPr>
-          <w:rFonts w:ascii="Courier New" w:cs="Courier New" w:eastAsia="Courier New" w:hAnsi="Courier New"/>
-          <w:rtl w:val="0"/>
-        </w:rPr>
-        <w:t xml:space="preserve">comverse</w:t>
-      </w:r>
-      <w:r>
-        <w:rPr>
-          <w:rtl w:val="0"/>
-        </w:rPr>
+      <w:proofErr w:type="spellStart"/>
+      <w:r>
+        <w:rPr>
+          <w:rFonts w:ascii="Courier New" w:eastAsia="Courier New" w:hAnsi="Courier New" w:cs="Courier New"/>
+        </w:rPr>
+        <w:t>comverse</w:t>
+      </w:r>
+      <w:proofErr w:type="spellEnd"/>
+      <w:r>
         <w:t xml:space="preserve"> (lowercase)</w:t>
       </w:r>
     </w:p>
@@ -72,38 +55,32 @@
           <w:ilvl w:val="0"/>
           <w:numId w:val="4"/>
         </w:numPr>
-        <w:ind w:left="720" w:hanging="360"/>
-        <w:contextualSpacing w:val="1"/>
-        <w:rPr/>
-      </w:pPr>
-      <w:r>
-        <w:rPr>
-          <w:rtl w:val="0"/>
-        </w:rPr>
+        <w:ind w:hanging="360"/>
+        <w:contextualSpacing/>
+      </w:pPr>
+      <w:r>
         <w:t xml:space="preserve">Live branch should be </w:t>
       </w:r>
-      <w:r>
-        <w:rPr>
-          <w:rFonts w:ascii="Courier New" w:cs="Courier New" w:eastAsia="Courier New" w:hAnsi="Courier New"/>
-          <w:rtl w:val="0"/>
-        </w:rPr>
-        <w:t xml:space="preserve">gh-pages</w:t>
-      </w:r>
-      <w:r>
-        <w:rPr>
-          <w:rtl w:val="0"/>
-        </w:rPr>
+      <w:proofErr w:type="spellStart"/>
+      <w:r>
+        <w:rPr>
+          <w:rFonts w:ascii="Courier New" w:eastAsia="Courier New" w:hAnsi="Courier New" w:cs="Courier New"/>
+        </w:rPr>
+        <w:t>gh</w:t>
+      </w:r>
+      <w:proofErr w:type="spellEnd"/>
+      <w:r>
+        <w:rPr>
+          <w:rFonts w:ascii="Courier New" w:eastAsia="Courier New" w:hAnsi="Courier New" w:cs="Courier New"/>
+        </w:rPr>
+        <w:t>-pages</w:t>
+      </w:r>
+      <w:r>
         <w:t xml:space="preserve"> (to allow viewing on GitHub Pages)</w:t>
       </w:r>
     </w:p>
     <w:p>
-      <w:pPr>
-        <w:contextualSpacing w:val="0"/>
-      </w:pPr>
-      <w:r>
-        <w:rPr>
-          <w:rtl w:val="0"/>
-        </w:rPr>
+      <w:r>
         <w:t xml:space="preserve"> </w:t>
       </w:r>
     </w:p>
@@ -112,13 +89,10 @@
         <w:pStyle w:val="Heading2"/>
         <w:contextualSpacing w:val="0"/>
       </w:pPr>
-      <w:bookmarkStart w:colFirst="0" w:colLast="0" w:name="h.2z75dfq9mt5a" w:id="2"/>
+      <w:bookmarkStart w:id="2" w:name="h.2z75dfq9mt5a" w:colFirst="0" w:colLast="0"/>
       <w:bookmarkEnd w:id="2"/>
       <w:r>
-        <w:rPr>
-          <w:rtl w:val="0"/>
-        </w:rPr>
-        <w:t xml:space="preserve">Files</w:t>
+        <w:t>Files</w:t>
       </w:r>
     </w:p>
     <w:p>
@@ -127,21 +101,16 @@
           <w:ilvl w:val="0"/>
           <w:numId w:val="1"/>
         </w:numPr>
-        <w:ind w:left="720" w:hanging="360"/>
-        <w:contextualSpacing w:val="1"/>
-        <w:rPr/>
-      </w:pPr>
-      <w:r>
-        <w:rPr>
-          <w:rFonts w:ascii="Courier New" w:cs="Courier New" w:eastAsia="Courier New" w:hAnsi="Courier New"/>
-          <w:rtl w:val="0"/>
-        </w:rPr>
-        <w:t xml:space="preserve">index.html</w:t>
-      </w:r>
-      <w:r>
-        <w:rPr>
-          <w:rtl w:val="0"/>
-        </w:rPr>
+        <w:ind w:hanging="360"/>
+        <w:contextualSpacing/>
+      </w:pPr>
+      <w:r>
+        <w:rPr>
+          <w:rFonts w:ascii="Courier New" w:eastAsia="Courier New" w:hAnsi="Courier New" w:cs="Courier New"/>
+        </w:rPr>
+        <w:t>index.html</w:t>
+      </w:r>
+      <w:r>
         <w:t xml:space="preserve"> - The homepage</w:t>
       </w:r>
     </w:p>
@@ -151,21 +120,16 @@
           <w:ilvl w:val="0"/>
           <w:numId w:val="1"/>
         </w:numPr>
-        <w:ind w:left="720" w:hanging="360"/>
-        <w:contextualSpacing w:val="1"/>
-        <w:rPr/>
-      </w:pPr>
-      <w:r>
-        <w:rPr>
-          <w:rFonts w:ascii="Courier New" w:cs="Courier New" w:eastAsia="Courier New" w:hAnsi="Courier New"/>
-          <w:rtl w:val="0"/>
-        </w:rPr>
-        <w:t xml:space="preserve">style-guide.html</w:t>
-      </w:r>
-      <w:r>
-        <w:rPr>
-          <w:rtl w:val="0"/>
-        </w:rPr>
+        <w:ind w:hanging="360"/>
+        <w:contextualSpacing/>
+      </w:pPr>
+      <w:r>
+        <w:rPr>
+          <w:rFonts w:ascii="Courier New" w:eastAsia="Courier New" w:hAnsi="Courier New" w:cs="Courier New"/>
+        </w:rPr>
+        <w:t>style-guide.html</w:t>
+      </w:r>
+      <w:r>
         <w:t xml:space="preserve"> - The style guide</w:t>
       </w:r>
     </w:p>
@@ -175,21 +139,24 @@
           <w:ilvl w:val="0"/>
           <w:numId w:val="1"/>
         </w:numPr>
-        <w:ind w:left="720" w:hanging="360"/>
-        <w:contextualSpacing w:val="1"/>
-        <w:rPr/>
-      </w:pPr>
-      <w:r>
-        <w:rPr>
-          <w:rFonts w:ascii="Courier New" w:cs="Courier New" w:eastAsia="Courier New" w:hAnsi="Courier New"/>
-          <w:rtl w:val="0"/>
-        </w:rPr>
-        <w:t xml:space="preserve">css/main.css</w:t>
-      </w:r>
-      <w:r>
-        <w:rPr>
-          <w:rtl w:val="0"/>
-        </w:rPr>
+        <w:ind w:hanging="360"/>
+        <w:contextualSpacing/>
+      </w:pPr>
+      <w:proofErr w:type="spellStart"/>
+      <w:r>
+        <w:rPr>
+          <w:rFonts w:ascii="Courier New" w:eastAsia="Courier New" w:hAnsi="Courier New" w:cs="Courier New"/>
+        </w:rPr>
+        <w:t>css</w:t>
+      </w:r>
+      <w:proofErr w:type="spellEnd"/>
+      <w:r>
+        <w:rPr>
+          <w:rFonts w:ascii="Courier New" w:eastAsia="Courier New" w:hAnsi="Courier New" w:cs="Courier New"/>
+        </w:rPr>
+        <w:t>/main.css</w:t>
+      </w:r>
+      <w:r>
         <w:t xml:space="preserve"> - Homepage styles</w:t>
       </w:r>
     </w:p>
@@ -199,32 +166,31 @@
           <w:ilvl w:val="0"/>
           <w:numId w:val="1"/>
         </w:numPr>
-        <w:ind w:left="720" w:hanging="360"/>
-        <w:contextualSpacing w:val="1"/>
-        <w:rPr/>
-      </w:pPr>
-      <w:r>
-        <w:rPr>
-          <w:rFonts w:ascii="Courier New" w:cs="Courier New" w:eastAsia="Courier New" w:hAnsi="Courier New"/>
-          <w:rtl w:val="0"/>
-        </w:rPr>
-        <w:t xml:space="preserve">css/style-guide.css</w:t>
-      </w:r>
-      <w:r>
-        <w:rPr>
-          <w:rtl w:val="0"/>
-        </w:rPr>
+        <w:ind w:hanging="360"/>
+        <w:contextualSpacing/>
+      </w:pPr>
+      <w:proofErr w:type="spellStart"/>
+      <w:proofErr w:type="gramStart"/>
+      <w:r>
+        <w:rPr>
+          <w:rFonts w:ascii="Courier New" w:eastAsia="Courier New" w:hAnsi="Courier New" w:cs="Courier New"/>
+        </w:rPr>
+        <w:t>css</w:t>
+      </w:r>
+      <w:proofErr w:type="spellEnd"/>
+      <w:r>
+        <w:rPr>
+          <w:rFonts w:ascii="Courier New" w:eastAsia="Courier New" w:hAnsi="Courier New" w:cs="Courier New"/>
+        </w:rPr>
+        <w:t>/style-guide.css</w:t>
+      </w:r>
+      <w:proofErr w:type="gramEnd"/>
+      <w:r>
         <w:t xml:space="preserve"> - Only styles for the Style Guide itself (headings, background, etc.)</w:t>
       </w:r>
     </w:p>
     <w:p>
-      <w:pPr>
-        <w:contextualSpacing w:val="0"/>
-      </w:pPr>
-      <w:r>
-        <w:rPr>
-          <w:rtl w:val="0"/>
-        </w:rPr>
+      <w:r>
         <w:t xml:space="preserve"> </w:t>
       </w:r>
     </w:p>
@@ -233,13 +199,10 @@
         <w:pStyle w:val="Heading2"/>
         <w:contextualSpacing w:val="0"/>
       </w:pPr>
-      <w:bookmarkStart w:colFirst="0" w:colLast="0" w:name="h.wdatje64o9ue" w:id="3"/>
+      <w:bookmarkStart w:id="3" w:name="h.wdatje64o9ue" w:colFirst="0" w:colLast="0"/>
       <w:bookmarkEnd w:id="3"/>
       <w:r>
-        <w:rPr>
-          <w:rtl w:val="0"/>
-        </w:rPr>
-        <w:t xml:space="preserve">Homepage</w:t>
+        <w:t>Homepage</w:t>
       </w:r>
     </w:p>
     <w:p>
@@ -248,15 +211,11 @@
           <w:ilvl w:val="0"/>
           <w:numId w:val="9"/>
         </w:numPr>
-        <w:ind w:left="720" w:hanging="360"/>
-        <w:contextualSpacing w:val="1"/>
-        <w:rPr/>
-      </w:pPr>
-      <w:r>
-        <w:rPr>
-          <w:rtl w:val="0"/>
-        </w:rPr>
-        <w:t xml:space="preserve">Header</w:t>
+        <w:ind w:hanging="360"/>
+        <w:contextualSpacing/>
+      </w:pPr>
+      <w:r>
+        <w:t>Header</w:t>
       </w:r>
     </w:p>
     <w:p>
@@ -265,15 +224,17 @@
           <w:ilvl w:val="1"/>
           <w:numId w:val="9"/>
         </w:numPr>
-        <w:ind w:left="1440" w:hanging="360"/>
-        <w:contextualSpacing w:val="1"/>
-        <w:rPr/>
-      </w:pPr>
-      <w:r>
-        <w:rPr>
-          <w:rtl w:val="0"/>
-        </w:rPr>
-        <w:t xml:space="preserve">Clickable logo</w:t>
+        <w:ind w:hanging="360"/>
+        <w:contextualSpacing/>
+        <w:rPr>
+          <w:color w:val="00B050"/>
+        </w:rPr>
+      </w:pPr>
+      <w:r>
+        <w:rPr>
+          <w:color w:val="00B050"/>
+        </w:rPr>
+        <w:t>Clickable logo</w:t>
       </w:r>
     </w:p>
     <w:p>
@@ -282,15 +243,17 @@
           <w:ilvl w:val="1"/>
           <w:numId w:val="9"/>
         </w:numPr>
-        <w:ind w:left="1440" w:hanging="360"/>
-        <w:contextualSpacing w:val="1"/>
-        <w:rPr/>
-      </w:pPr>
-      <w:r>
-        <w:rPr>
-          <w:rtl w:val="0"/>
-        </w:rPr>
-        <w:t xml:space="preserve">Sub menu</w:t>
+        <w:ind w:hanging="360"/>
+        <w:contextualSpacing/>
+        <w:rPr>
+          <w:color w:val="00B050"/>
+        </w:rPr>
+      </w:pPr>
+      <w:r>
+        <w:rPr>
+          <w:color w:val="00B050"/>
+        </w:rPr>
+        <w:t>Sub menu</w:t>
       </w:r>
     </w:p>
     <w:p>
@@ -299,15 +262,17 @@
           <w:ilvl w:val="2"/>
           <w:numId w:val="9"/>
         </w:numPr>
-        <w:ind w:left="2160" w:hanging="360"/>
-        <w:contextualSpacing w:val="1"/>
-        <w:rPr/>
-      </w:pPr>
-      <w:r>
-        <w:rPr>
-          <w:rtl w:val="0"/>
-        </w:rPr>
-        <w:t xml:space="preserve">Should be triggered on the item hover (&lt;a&gt; should span the whole item)</w:t>
+        <w:ind w:hanging="360"/>
+        <w:contextualSpacing/>
+        <w:rPr>
+          <w:color w:val="00B050"/>
+        </w:rPr>
+      </w:pPr>
+      <w:r>
+        <w:rPr>
+          <w:color w:val="00B050"/>
+        </w:rPr>
+        <w:t>Should be triggered on the item hover (&lt;a&gt; should span the whole item)</w:t>
       </w:r>
     </w:p>
     <w:p>
@@ -316,15 +281,23 @@
           <w:ilvl w:val="2"/>
           <w:numId w:val="9"/>
         </w:numPr>
-        <w:ind w:left="2160" w:hanging="360"/>
-        <w:contextualSpacing w:val="1"/>
-        <w:rPr/>
-      </w:pPr>
-      <w:r>
-        <w:rPr>
-          <w:rtl w:val="0"/>
-        </w:rPr>
-        <w:t xml:space="preserve">Should have an image of a border before the image on the right</w:t>
+        <w:ind w:hanging="360"/>
+        <w:contextualSpacing/>
+        <w:rPr>
+          <w:color w:val="00B050"/>
+        </w:rPr>
+      </w:pPr>
+      <w:r>
+        <w:rPr>
+          <w:color w:val="00B050"/>
+        </w:rPr>
+        <w:t>Should have an image of a border b</w:t>
+      </w:r>
+      <w:r>
+        <w:rPr>
+          <w:color w:val="00B050"/>
+        </w:rPr>
+        <w:t>efore the image on the right</w:t>
       </w:r>
     </w:p>
     <w:p>
@@ -333,15 +306,17 @@
           <w:ilvl w:val="1"/>
           <w:numId w:val="9"/>
         </w:numPr>
-        <w:ind w:left="1440" w:hanging="360"/>
-        <w:contextualSpacing w:val="1"/>
-        <w:rPr/>
-      </w:pPr>
-      <w:r>
-        <w:rPr>
-          <w:rtl w:val="0"/>
-        </w:rPr>
-        <w:t xml:space="preserve">Search Box</w:t>
+        <w:ind w:hanging="360"/>
+        <w:contextualSpacing/>
+        <w:rPr>
+          <w:color w:val="00B050"/>
+        </w:rPr>
+      </w:pPr>
+      <w:r>
+        <w:rPr>
+          <w:color w:val="00B050"/>
+        </w:rPr>
+        <w:t>Search Box</w:t>
       </w:r>
     </w:p>
     <w:p>
@@ -350,15 +325,17 @@
           <w:ilvl w:val="2"/>
           <w:numId w:val="9"/>
         </w:numPr>
-        <w:ind w:left="2160" w:hanging="360"/>
-        <w:contextualSpacing w:val="1"/>
-        <w:rPr/>
-      </w:pPr>
-      <w:r>
-        <w:rPr>
-          <w:rtl w:val="0"/>
-        </w:rPr>
-        <w:t xml:space="preserve">Should have the proper input type</w:t>
+        <w:ind w:hanging="360"/>
+        <w:contextualSpacing/>
+        <w:rPr>
+          <w:color w:val="00B050"/>
+        </w:rPr>
+      </w:pPr>
+      <w:r>
+        <w:rPr>
+          <w:color w:val="00B050"/>
+        </w:rPr>
+        <w:t>Should have the proper input type</w:t>
       </w:r>
     </w:p>
     <w:p>
@@ -367,15 +344,17 @@
           <w:ilvl w:val="2"/>
           <w:numId w:val="9"/>
         </w:numPr>
-        <w:ind w:left="2160" w:hanging="360"/>
-        <w:contextualSpacing w:val="1"/>
-        <w:rPr/>
-      </w:pPr>
-      <w:r>
-        <w:rPr>
-          <w:rtl w:val="0"/>
-        </w:rPr>
-        <w:t xml:space="preserve">Should have the border image on the right</w:t>
+        <w:ind w:hanging="360"/>
+        <w:contextualSpacing/>
+        <w:rPr>
+          <w:color w:val="00B050"/>
+        </w:rPr>
+      </w:pPr>
+      <w:r>
+        <w:rPr>
+          <w:color w:val="00B050"/>
+        </w:rPr>
+        <w:t>Should have the border image on the right</w:t>
       </w:r>
     </w:p>
     <w:p>
@@ -384,15 +363,17 @@
           <w:ilvl w:val="2"/>
           <w:numId w:val="9"/>
         </w:numPr>
-        <w:ind w:left="2160" w:hanging="360"/>
-        <w:contextualSpacing w:val="1"/>
-        <w:rPr/>
-      </w:pPr>
-      <w:r>
-        <w:rPr>
-          <w:rtl w:val="0"/>
-        </w:rPr>
-        <w:t xml:space="preserve">Text should not overflow after the border on the right</w:t>
+        <w:ind w:hanging="360"/>
+        <w:contextualSpacing/>
+        <w:rPr>
+          <w:color w:val="00B050"/>
+        </w:rPr>
+      </w:pPr>
+      <w:r>
+        <w:rPr>
+          <w:color w:val="00B050"/>
+        </w:rPr>
+        <w:t>Text should not overflow after the border on the right</w:t>
       </w:r>
     </w:p>
     <w:p>
@@ -401,15 +382,17 @@
           <w:ilvl w:val="2"/>
           <w:numId w:val="9"/>
         </w:numPr>
-        <w:ind w:left="2160" w:hanging="360"/>
-        <w:contextualSpacing w:val="1"/>
-        <w:rPr/>
-      </w:pPr>
-      <w:r>
-        <w:rPr>
-          <w:rtl w:val="0"/>
-        </w:rPr>
-        <w:t xml:space="preserve">Text should be vertically centered and the caret should be padded as well</w:t>
+        <w:ind w:hanging="360"/>
+        <w:contextualSpacing/>
+        <w:rPr>
+          <w:color w:val="00B050"/>
+        </w:rPr>
+      </w:pPr>
+      <w:r>
+        <w:rPr>
+          <w:color w:val="00B050"/>
+        </w:rPr>
+        <w:t>Text should be vertically centered and the caret should be padded as well</w:t>
       </w:r>
     </w:p>
     <w:p>
@@ -418,15 +401,17 @@
           <w:ilvl w:val="1"/>
           <w:numId w:val="9"/>
         </w:numPr>
-        <w:ind w:left="1440" w:hanging="360"/>
-        <w:contextualSpacing w:val="1"/>
-        <w:rPr/>
-      </w:pPr>
-      <w:r>
-        <w:rPr>
-          <w:rtl w:val="0"/>
-        </w:rPr>
-        <w:t xml:space="preserve">Top-right mini-menu</w:t>
+        <w:ind w:hanging="360"/>
+        <w:contextualSpacing/>
+        <w:rPr>
+          <w:color w:val="00B050"/>
+        </w:rPr>
+      </w:pPr>
+      <w:r>
+        <w:rPr>
+          <w:color w:val="00B050"/>
+        </w:rPr>
+        <w:t>Top-right mini-menu</w:t>
       </w:r>
     </w:p>
     <w:p>
@@ -435,15 +420,17 @@
           <w:ilvl w:val="2"/>
           <w:numId w:val="9"/>
         </w:numPr>
-        <w:ind w:left="2160" w:hanging="360"/>
-        <w:contextualSpacing w:val="1"/>
-        <w:rPr/>
-      </w:pPr>
-      <w:r>
-        <w:rPr>
-          <w:rtl w:val="0"/>
-        </w:rPr>
-        <w:t xml:space="preserve">Should have a border between items (same image as in the search box)</w:t>
+        <w:ind w:hanging="360"/>
+        <w:contextualSpacing/>
+        <w:rPr>
+          <w:color w:val="00B050"/>
+        </w:rPr>
+      </w:pPr>
+      <w:r>
+        <w:rPr>
+          <w:color w:val="00B050"/>
+        </w:rPr>
+        <w:t>Should have a border between items (same image as in the search box)</w:t>
       </w:r>
     </w:p>
     <w:p>
@@ -452,15 +439,17 @@
           <w:ilvl w:val="2"/>
           <w:numId w:val="9"/>
         </w:numPr>
-        <w:ind w:left="2160" w:hanging="360"/>
-        <w:contextualSpacing w:val="1"/>
-        <w:rPr/>
-      </w:pPr>
-      <w:r>
-        <w:rPr>
-          <w:rtl w:val="0"/>
-        </w:rPr>
-        <w:t xml:space="preserve">Hover state with underline</w:t>
+        <w:ind w:hanging="360"/>
+        <w:contextualSpacing/>
+        <w:rPr>
+          <w:color w:val="00B050"/>
+        </w:rPr>
+      </w:pPr>
+      <w:r>
+        <w:rPr>
+          <w:color w:val="00B050"/>
+        </w:rPr>
+        <w:t>Hover state with underline</w:t>
       </w:r>
     </w:p>
     <w:p>
@@ -469,15 +458,11 @@
           <w:ilvl w:val="0"/>
           <w:numId w:val="3"/>
         </w:numPr>
-        <w:ind w:left="720" w:hanging="360"/>
-        <w:contextualSpacing w:val="1"/>
-        <w:rPr/>
-      </w:pPr>
-      <w:r>
-        <w:rPr>
-          <w:rtl w:val="0"/>
-        </w:rPr>
-        <w:t xml:space="preserve">Slides</w:t>
+        <w:ind w:hanging="360"/>
+        <w:contextualSpacing/>
+      </w:pPr>
+      <w:r>
+        <w:t>Slides</w:t>
       </w:r>
     </w:p>
     <w:p>
@@ -486,15 +471,19 @@
           <w:ilvl w:val="1"/>
           <w:numId w:val="3"/>
         </w:numPr>
-        <w:ind w:left="1440" w:hanging="360"/>
-        <w:contextualSpacing w:val="1"/>
-        <w:rPr/>
-      </w:pPr>
-      <w:r>
-        <w:rPr>
-          <w:rtl w:val="0"/>
-        </w:rPr>
-        <w:t xml:space="preserve">The slides should be a &lt;ul&gt;, where each &lt;li&gt; has the slide background and content wrapper</w:t>
+        <w:ind w:hanging="360"/>
+        <w:contextualSpacing/>
+      </w:pPr>
+      <w:r>
+        <w:t>The slides should be a &lt;</w:t>
+      </w:r>
+      <w:proofErr w:type="spellStart"/>
+      <w:r>
+        <w:t>ul</w:t>
+      </w:r>
+      <w:proofErr w:type="spellEnd"/>
+      <w:r>
+        <w:t>&gt;, where each &lt;li&gt; has the slide background and content wrapper</w:t>
       </w:r>
     </w:p>
     <w:p>
@@ -503,15 +492,14 @@
           <w:ilvl w:val="2"/>
           <w:numId w:val="3"/>
         </w:numPr>
-        <w:ind w:left="2160" w:hanging="360"/>
-        <w:contextualSpacing w:val="1"/>
-        <w:rPr/>
-      </w:pPr>
-      <w:r>
-        <w:rPr>
-          <w:rtl w:val="0"/>
-        </w:rPr>
-        <w:t xml:space="preserve">Slides backgrounds should be fixed (don't move when scrolling)</w:t>
+        <w:ind w:hanging="360"/>
+        <w:contextualSpacing/>
+      </w:pPr>
+      <w:r>
+        <w:t>Slides backgrounds should be fixed (don't m</w:t>
+      </w:r>
+      <w:r>
+        <w:t>ove when scrolling)</w:t>
       </w:r>
     </w:p>
     <w:p>
@@ -520,15 +508,11 @@
           <w:ilvl w:val="1"/>
           <w:numId w:val="3"/>
         </w:numPr>
-        <w:ind w:left="1440" w:hanging="360"/>
-        <w:contextualSpacing w:val="1"/>
-        <w:rPr/>
-      </w:pPr>
-      <w:r>
-        <w:rPr>
-          <w:rtl w:val="0"/>
-        </w:rPr>
-        <w:t xml:space="preserve">Slides bullets</w:t>
+        <w:ind w:hanging="360"/>
+        <w:contextualSpacing/>
+      </w:pPr>
+      <w:r>
+        <w:t>Slides bullets</w:t>
       </w:r>
     </w:p>
     <w:p>
@@ -537,15 +521,19 @@
           <w:ilvl w:val="2"/>
           <w:numId w:val="3"/>
         </w:numPr>
-        <w:ind w:left="2160" w:hanging="360"/>
-        <w:contextualSpacing w:val="1"/>
-        <w:rPr/>
-      </w:pPr>
-      <w:r>
-        <w:rPr>
-          <w:rtl w:val="0"/>
-        </w:rPr>
-        <w:t xml:space="preserve">Should be outside of the slides &lt;ul&gt;, positioned absolutely</w:t>
+        <w:ind w:hanging="360"/>
+        <w:contextualSpacing/>
+      </w:pPr>
+      <w:r>
+        <w:t>Should be outside of the slides &lt;</w:t>
+      </w:r>
+      <w:proofErr w:type="spellStart"/>
+      <w:r>
+        <w:t>ul</w:t>
+      </w:r>
+      <w:proofErr w:type="spellEnd"/>
+      <w:r>
+        <w:t>&gt;, positioned absolutely</w:t>
       </w:r>
     </w:p>
     <w:p>
@@ -554,15 +542,11 @@
           <w:ilvl w:val="2"/>
           <w:numId w:val="3"/>
         </w:numPr>
-        <w:ind w:left="2160" w:hanging="360"/>
-        <w:contextualSpacing w:val="1"/>
-        <w:rPr/>
-      </w:pPr>
-      <w:r>
-        <w:rPr>
-          <w:rtl w:val="0"/>
-        </w:rPr>
-        <w:t xml:space="preserve">Active bullet should be indicated</w:t>
+        <w:ind w:hanging="360"/>
+        <w:contextualSpacing/>
+      </w:pPr>
+      <w:r>
+        <w:t>Active bullet should be indicated</w:t>
       </w:r>
     </w:p>
     <w:p>
@@ -571,15 +555,11 @@
           <w:ilvl w:val="2"/>
           <w:numId w:val="3"/>
         </w:numPr>
-        <w:ind w:left="2160" w:hanging="360"/>
-        <w:contextualSpacing w:val="1"/>
-        <w:rPr/>
-      </w:pPr>
-      <w:r>
-        <w:rPr>
-          <w:rtl w:val="0"/>
-        </w:rPr>
-        <w:t xml:space="preserve">The bullets should be links with proper anchor to the relevant slide</w:t>
+        <w:ind w:hanging="360"/>
+        <w:contextualSpacing/>
+      </w:pPr>
+      <w:r>
+        <w:t>The bullets should be links with proper anchor to the relevant slide</w:t>
       </w:r>
     </w:p>
     <w:p>
@@ -588,15 +568,14 @@
           <w:ilvl w:val="1"/>
           <w:numId w:val="3"/>
         </w:numPr>
-        <w:ind w:left="1440" w:hanging="360"/>
-        <w:contextualSpacing w:val="1"/>
-        <w:rPr/>
-      </w:pPr>
-      <w:r>
-        <w:rPr>
-          <w:rtl w:val="0"/>
-        </w:rPr>
-        <w:t xml:space="preserve">The button should look the same (font per the design or live site), with modular classes</w:t>
+        <w:ind w:hanging="360"/>
+        <w:contextualSpacing/>
+      </w:pPr>
+      <w:r>
+        <w:t>The button should look the same (font per the design or li</w:t>
+      </w:r>
+      <w:r>
+        <w:t>ve site), with modular classes</w:t>
       </w:r>
     </w:p>
     <w:p>
@@ -605,15 +584,11 @@
           <w:ilvl w:val="1"/>
           <w:numId w:val="3"/>
         </w:numPr>
-        <w:ind w:left="1440" w:hanging="360"/>
-        <w:contextualSpacing w:val="1"/>
-        <w:rPr/>
-      </w:pPr>
-      <w:r>
-        <w:rPr>
-          <w:rtl w:val="0"/>
-        </w:rPr>
-        <w:t xml:space="preserve">Boxes</w:t>
+        <w:ind w:hanging="360"/>
+        <w:contextualSpacing/>
+      </w:pPr>
+      <w:r>
+        <w:t>Boxes</w:t>
       </w:r>
     </w:p>
     <w:p>
@@ -622,15 +597,11 @@
           <w:ilvl w:val="2"/>
           <w:numId w:val="3"/>
         </w:numPr>
-        <w:ind w:left="2160" w:hanging="360"/>
-        <w:contextualSpacing w:val="1"/>
-        <w:rPr/>
-      </w:pPr>
-      <w:r>
-        <w:rPr>
-          <w:rtl w:val="0"/>
-        </w:rPr>
-        <w:t xml:space="preserve">should be the same size as the live site + same margin between them</w:t>
+        <w:ind w:hanging="360"/>
+        <w:contextualSpacing/>
+      </w:pPr>
+      <w:r>
+        <w:t>should be the same size as the live site + same margin between them</w:t>
       </w:r>
     </w:p>
     <w:p>
@@ -639,15 +610,11 @@
           <w:ilvl w:val="2"/>
           <w:numId w:val="3"/>
         </w:numPr>
-        <w:ind w:left="2160" w:hanging="360"/>
-        <w:contextualSpacing w:val="1"/>
-        <w:rPr/>
-      </w:pPr>
-      <w:r>
-        <w:rPr>
-          <w:rtl w:val="0"/>
-        </w:rPr>
-        <w:t xml:space="preserve">The whole box should be clickable + on hover fully opaque</w:t>
+        <w:ind w:hanging="360"/>
+        <w:contextualSpacing/>
+      </w:pPr>
+      <w:r>
+        <w:t>The whole box should be clickable + on hover fully opaque</w:t>
       </w:r>
     </w:p>
     <w:p>
@@ -656,15 +623,11 @@
           <w:ilvl w:val="1"/>
           <w:numId w:val="3"/>
         </w:numPr>
-        <w:ind w:left="1440" w:hanging="360"/>
-        <w:contextualSpacing w:val="1"/>
-        <w:rPr/>
-      </w:pPr>
-      <w:r>
-        <w:rPr>
-          <w:rtl w:val="0"/>
-        </w:rPr>
-        <w:t xml:space="preserve">Should have the same height as the live site</w:t>
+        <w:ind w:hanging="360"/>
+        <w:contextualSpacing/>
+      </w:pPr>
+      <w:r>
+        <w:t>Should have the same height as the live site</w:t>
       </w:r>
     </w:p>
     <w:p>
@@ -673,15 +636,12 @@
           <w:ilvl w:val="0"/>
           <w:numId w:val="8"/>
         </w:numPr>
-        <w:ind w:left="720" w:hanging="360"/>
-        <w:contextualSpacing w:val="1"/>
-        <w:rPr/>
-      </w:pPr>
-      <w:r>
-        <w:rPr>
-          <w:rtl w:val="0"/>
-        </w:rPr>
-        <w:t xml:space="preserve">Solutions Icons</w:t>
+        <w:ind w:hanging="360"/>
+        <w:contextualSpacing/>
+      </w:pPr>
+      <w:r>
+        <w:lastRenderedPageBreak/>
+        <w:t>Solutions Icons</w:t>
       </w:r>
     </w:p>
     <w:p>
@@ -690,15 +650,14 @@
           <w:ilvl w:val="1"/>
           <w:numId w:val="8"/>
         </w:numPr>
-        <w:ind w:left="1440" w:hanging="360"/>
-        <w:contextualSpacing w:val="1"/>
-        <w:rPr/>
-      </w:pPr>
-      <w:r>
-        <w:rPr>
-          <w:rtl w:val="0"/>
-        </w:rPr>
-        <w:t xml:space="preserve">Hover state should be triggered when hovering the text as well</w:t>
+        <w:ind w:hanging="360"/>
+        <w:contextualSpacing/>
+      </w:pPr>
+      <w:r>
+        <w:t xml:space="preserve">Hover state should be triggered </w:t>
+      </w:r>
+      <w:r>
+        <w:t>when hovering the text as well</w:t>
       </w:r>
     </w:p>
     <w:p>
@@ -707,15 +666,11 @@
           <w:ilvl w:val="1"/>
           <w:numId w:val="8"/>
         </w:numPr>
-        <w:ind w:left="1440" w:hanging="360"/>
-        <w:contextualSpacing w:val="1"/>
-        <w:rPr/>
-      </w:pPr>
-      <w:r>
-        <w:rPr>
-          <w:rtl w:val="0"/>
-        </w:rPr>
-        <w:t xml:space="preserve">Should be no gap when moving the hover from icon to icon (contrary to the live site)</w:t>
+        <w:ind w:hanging="360"/>
+        <w:contextualSpacing/>
+      </w:pPr>
+      <w:r>
+        <w:t>Should be no gap when moving the hover from icon to icon (contrary to the live site)</w:t>
       </w:r>
     </w:p>
     <w:p>
@@ -724,15 +679,11 @@
           <w:ilvl w:val="1"/>
           <w:numId w:val="8"/>
         </w:numPr>
-        <w:ind w:left="1440" w:hanging="360"/>
-        <w:contextualSpacing w:val="1"/>
-        <w:rPr/>
-      </w:pPr>
-      <w:r>
-        <w:rPr>
-          <w:rtl w:val="0"/>
-        </w:rPr>
-        <w:t xml:space="preserve">Button should be per the design/live site, with modular classes</w:t>
+        <w:ind w:hanging="360"/>
+        <w:contextualSpacing/>
+      </w:pPr>
+      <w:r>
+        <w:t>Button should be per the design/live site, with modular classes</w:t>
       </w:r>
     </w:p>
     <w:p>
@@ -741,15 +692,11 @@
           <w:ilvl w:val="0"/>
           <w:numId w:val="7"/>
         </w:numPr>
-        <w:ind w:left="720" w:hanging="360"/>
-        <w:contextualSpacing w:val="1"/>
-        <w:rPr/>
-      </w:pPr>
-      <w:r>
-        <w:rPr>
-          <w:rtl w:val="0"/>
-        </w:rPr>
-        <w:t xml:space="preserve">Solutions For (optional)</w:t>
+        <w:ind w:hanging="360"/>
+        <w:contextualSpacing/>
+      </w:pPr>
+      <w:r>
+        <w:t>Solutions For (optional)</w:t>
       </w:r>
     </w:p>
     <w:p>
@@ -758,15 +705,11 @@
           <w:ilvl w:val="0"/>
           <w:numId w:val="7"/>
         </w:numPr>
-        <w:ind w:left="720" w:hanging="360"/>
-        <w:contextualSpacing w:val="1"/>
-        <w:rPr/>
-      </w:pPr>
-      <w:r>
-        <w:rPr>
-          <w:rtl w:val="0"/>
-        </w:rPr>
-        <w:t xml:space="preserve">Events</w:t>
+        <w:ind w:hanging="360"/>
+        <w:contextualSpacing/>
+      </w:pPr>
+      <w:r>
+        <w:t>Events</w:t>
       </w:r>
     </w:p>
     <w:p>
@@ -775,15 +718,11 @@
           <w:ilvl w:val="1"/>
           <w:numId w:val="7"/>
         </w:numPr>
-        <w:ind w:left="1440" w:hanging="360"/>
-        <w:contextualSpacing w:val="1"/>
-        <w:rPr/>
-      </w:pPr>
-      <w:r>
-        <w:rPr>
-          <w:rtl w:val="0"/>
-        </w:rPr>
-        <w:t xml:space="preserve">Boxes sizes should be per the design or live site</w:t>
+        <w:ind w:hanging="360"/>
+        <w:contextualSpacing/>
+      </w:pPr>
+      <w:r>
+        <w:t>Boxes sizes should be per the design or live site</w:t>
       </w:r>
     </w:p>
     <w:p>
@@ -792,15 +731,11 @@
           <w:ilvl w:val="1"/>
           <w:numId w:val="7"/>
         </w:numPr>
-        <w:ind w:left="1440" w:hanging="360"/>
-        <w:contextualSpacing w:val="1"/>
-        <w:rPr/>
-      </w:pPr>
-      <w:r>
-        <w:rPr>
-          <w:rtl w:val="0"/>
-        </w:rPr>
-        <w:t xml:space="preserve">The whole box should be clickable + hover state</w:t>
+        <w:ind w:hanging="360"/>
+        <w:contextualSpacing/>
+      </w:pPr>
+      <w:r>
+        <w:t>The whole box should be clickable + hover state</w:t>
       </w:r>
     </w:p>
     <w:p>
@@ -809,15 +744,11 @@
           <w:ilvl w:val="1"/>
           <w:numId w:val="7"/>
         </w:numPr>
-        <w:ind w:left="1440" w:hanging="360"/>
-        <w:contextualSpacing w:val="1"/>
-        <w:rPr/>
-      </w:pPr>
-      <w:r>
-        <w:rPr>
-          <w:rtl w:val="0"/>
-        </w:rPr>
-        <w:t xml:space="preserve">The links below the boxes should have a hover state</w:t>
+        <w:ind w:hanging="360"/>
+        <w:contextualSpacing/>
+      </w:pPr>
+      <w:r>
+        <w:t>The links below the boxes should have a hover state</w:t>
       </w:r>
     </w:p>
     <w:p>
@@ -826,15 +757,11 @@
           <w:ilvl w:val="1"/>
           <w:numId w:val="7"/>
         </w:numPr>
-        <w:ind w:left="1440" w:hanging="360"/>
-        <w:contextualSpacing w:val="1"/>
-        <w:rPr/>
-      </w:pPr>
-      <w:r>
-        <w:rPr>
-          <w:rtl w:val="0"/>
-        </w:rPr>
-        <w:t xml:space="preserve">Section background should be fixed</w:t>
+        <w:ind w:hanging="360"/>
+        <w:contextualSpacing/>
+      </w:pPr>
+      <w:r>
+        <w:t>Section background should be fixed</w:t>
       </w:r>
     </w:p>
     <w:p>
@@ -843,15 +770,11 @@
           <w:ilvl w:val="0"/>
           <w:numId w:val="6"/>
         </w:numPr>
-        <w:ind w:left="720" w:hanging="360"/>
-        <w:contextualSpacing w:val="1"/>
-        <w:rPr/>
-      </w:pPr>
-      <w:r>
-        <w:rPr>
-          <w:rtl w:val="0"/>
-        </w:rPr>
-        <w:t xml:space="preserve">Success Stories</w:t>
+        <w:ind w:hanging="360"/>
+        <w:contextualSpacing/>
+      </w:pPr>
+      <w:r>
+        <w:t>Success Stories</w:t>
       </w:r>
     </w:p>
     <w:p>
@@ -860,15 +783,11 @@
           <w:ilvl w:val="1"/>
           <w:numId w:val="6"/>
         </w:numPr>
-        <w:ind w:left="1440" w:hanging="360"/>
-        <w:contextualSpacing w:val="1"/>
-        <w:rPr/>
-      </w:pPr>
-      <w:r>
-        <w:rPr>
-          <w:rtl w:val="0"/>
-        </w:rPr>
-        <w:t xml:space="preserve">Boxes</w:t>
+        <w:ind w:hanging="360"/>
+        <w:contextualSpacing/>
+      </w:pPr>
+      <w:r>
+        <w:t>Boxes</w:t>
       </w:r>
     </w:p>
     <w:p>
@@ -877,15 +796,11 @@
           <w:ilvl w:val="2"/>
           <w:numId w:val="6"/>
         </w:numPr>
-        <w:ind w:left="2160" w:hanging="360"/>
-        <w:contextualSpacing w:val="1"/>
-        <w:rPr/>
-      </w:pPr>
-      <w:r>
-        <w:rPr>
-          <w:rtl w:val="0"/>
-        </w:rPr>
-        <w:t xml:space="preserve">All boxes should have even margins</w:t>
+        <w:ind w:hanging="360"/>
+        <w:contextualSpacing/>
+      </w:pPr>
+      <w:r>
+        <w:t>All boxes should have even margins</w:t>
       </w:r>
     </w:p>
     <w:p>
@@ -894,15 +809,11 @@
           <w:ilvl w:val="2"/>
           <w:numId w:val="6"/>
         </w:numPr>
-        <w:ind w:left="2160" w:hanging="360"/>
-        <w:contextualSpacing w:val="1"/>
-        <w:rPr/>
-      </w:pPr>
-      <w:r>
-        <w:rPr>
-          <w:rtl w:val="0"/>
-        </w:rPr>
-        <w:t xml:space="preserve">Markup should contain both sides</w:t>
+        <w:ind w:hanging="360"/>
+        <w:contextualSpacing/>
+      </w:pPr>
+      <w:r>
+        <w:t>Markup should contain both sides</w:t>
       </w:r>
     </w:p>
     <w:p>
@@ -911,15 +822,11 @@
           <w:ilvl w:val="2"/>
           <w:numId w:val="6"/>
         </w:numPr>
-        <w:ind w:left="2160" w:hanging="360"/>
-        <w:contextualSpacing w:val="1"/>
-        <w:rPr/>
-      </w:pPr>
-      <w:r>
-        <w:rPr>
-          <w:rtl w:val="0"/>
-        </w:rPr>
-        <w:t xml:space="preserve">Hovering a box should reveal it's hidden side</w:t>
+        <w:ind w:hanging="360"/>
+        <w:contextualSpacing/>
+      </w:pPr>
+      <w:r>
+        <w:t>Hovering a box should reveal it's hidden side</w:t>
       </w:r>
     </w:p>
     <w:p>
@@ -928,15 +835,11 @@
           <w:ilvl w:val="2"/>
           <w:numId w:val="6"/>
         </w:numPr>
-        <w:ind w:left="2160" w:hanging="360"/>
-        <w:contextualSpacing w:val="1"/>
-        <w:rPr/>
-      </w:pPr>
-      <w:r>
-        <w:rPr>
-          <w:rtl w:val="0"/>
-        </w:rPr>
-        <w:t xml:space="preserve">The whole box should be clickable</w:t>
+        <w:ind w:hanging="360"/>
+        <w:contextualSpacing/>
+      </w:pPr>
+      <w:r>
+        <w:t>The whole box should be clickable</w:t>
       </w:r>
     </w:p>
     <w:p>
@@ -945,15 +848,11 @@
           <w:ilvl w:val="2"/>
           <w:numId w:val="6"/>
         </w:numPr>
-        <w:ind w:left="2160" w:hanging="360"/>
-        <w:contextualSpacing w:val="1"/>
-        <w:rPr/>
-      </w:pPr>
-      <w:r>
-        <w:rPr>
-          <w:rtl w:val="0"/>
-        </w:rPr>
-        <w:t xml:space="preserve">Modular classes should be used</w:t>
+        <w:ind w:hanging="360"/>
+        <w:contextualSpacing/>
+      </w:pPr>
+      <w:r>
+        <w:t>Modular classes should be used</w:t>
       </w:r>
     </w:p>
     <w:p>
@@ -962,15 +861,11 @@
           <w:ilvl w:val="1"/>
           <w:numId w:val="6"/>
         </w:numPr>
-        <w:ind w:left="1440" w:hanging="360"/>
-        <w:contextualSpacing w:val="1"/>
-        <w:rPr/>
-      </w:pPr>
-      <w:r>
-        <w:rPr>
-          <w:rtl w:val="0"/>
-        </w:rPr>
-        <w:t xml:space="preserve">Button should be the same as on the slides</w:t>
+        <w:ind w:hanging="360"/>
+        <w:contextualSpacing/>
+      </w:pPr>
+      <w:r>
+        <w:t>Button should be the same as on the slides</w:t>
       </w:r>
     </w:p>
     <w:p>
@@ -979,15 +874,14 @@
           <w:ilvl w:val="1"/>
           <w:numId w:val="6"/>
         </w:numPr>
-        <w:ind w:left="1440" w:hanging="360"/>
-        <w:contextualSpacing w:val="1"/>
-        <w:rPr/>
-      </w:pPr>
-      <w:r>
-        <w:rPr>
-          <w:rtl w:val="0"/>
-        </w:rPr>
-        <w:t xml:space="preserve">Should be a clickable "scroll to top" button on the bottom left of the section</w:t>
+        <w:ind w:hanging="360"/>
+        <w:contextualSpacing/>
+      </w:pPr>
+      <w:r>
+        <w:t>Should be a clickable "scroll to top" button on the bottom left of th</w:t>
+      </w:r>
+      <w:r>
+        <w:t>e section</w:t>
       </w:r>
     </w:p>
     <w:p>
@@ -996,15 +890,11 @@
           <w:ilvl w:val="0"/>
           <w:numId w:val="5"/>
         </w:numPr>
-        <w:ind w:left="720" w:hanging="360"/>
-        <w:contextualSpacing w:val="1"/>
-        <w:rPr/>
-      </w:pPr>
-      <w:r>
-        <w:rPr>
-          <w:rtl w:val="0"/>
-        </w:rPr>
-        <w:t xml:space="preserve">Footer</w:t>
+        <w:ind w:hanging="360"/>
+        <w:contextualSpacing/>
+      </w:pPr>
+      <w:r>
+        <w:t>Footer</w:t>
       </w:r>
     </w:p>
     <w:p>
@@ -1013,15 +903,11 @@
           <w:ilvl w:val="1"/>
           <w:numId w:val="5"/>
         </w:numPr>
-        <w:ind w:left="1440" w:hanging="360"/>
-        <w:contextualSpacing w:val="1"/>
-        <w:rPr/>
-      </w:pPr>
-      <w:r>
-        <w:rPr>
-          <w:rtl w:val="0"/>
-        </w:rPr>
-        <w:t xml:space="preserve">3 even columns with lists of clickable links (underlined on hover)</w:t>
+        <w:ind w:hanging="360"/>
+        <w:contextualSpacing/>
+      </w:pPr>
+      <w:r>
+        <w:t>3 even columns with lists of clickable links (underlined on hover)</w:t>
       </w:r>
     </w:p>
     <w:p>
@@ -1030,15 +916,11 @@
           <w:ilvl w:val="1"/>
           <w:numId w:val="5"/>
         </w:numPr>
-        <w:ind w:left="1440" w:hanging="360"/>
-        <w:contextualSpacing w:val="1"/>
-        <w:rPr/>
-      </w:pPr>
-      <w:r>
-        <w:rPr>
-          <w:rtl w:val="0"/>
-        </w:rPr>
-        <w:t xml:space="preserve">Copyright line should have a border between items</w:t>
+        <w:ind w:hanging="360"/>
+        <w:contextualSpacing/>
+      </w:pPr>
+      <w:r>
+        <w:t>Copyright line should have a border between items</w:t>
       </w:r>
     </w:p>
     <w:p>
@@ -1047,15 +929,11 @@
           <w:ilvl w:val="2"/>
           <w:numId w:val="5"/>
         </w:numPr>
-        <w:ind w:left="2160" w:hanging="360"/>
-        <w:contextualSpacing w:val="1"/>
-        <w:rPr/>
-      </w:pPr>
-      <w:r>
-        <w:rPr>
-          <w:rtl w:val="0"/>
-        </w:rPr>
-        <w:t xml:space="preserve">Links should be underlined on hover</w:t>
+        <w:ind w:hanging="360"/>
+        <w:contextualSpacing/>
+      </w:pPr>
+      <w:r>
+        <w:t>Links should be underlined on hover</w:t>
       </w:r>
     </w:p>
     <w:p>
@@ -1064,15 +942,11 @@
           <w:ilvl w:val="1"/>
           <w:numId w:val="5"/>
         </w:numPr>
-        <w:ind w:left="1440" w:hanging="360"/>
-        <w:contextualSpacing w:val="1"/>
-        <w:rPr/>
-      </w:pPr>
-      <w:r>
-        <w:rPr>
-          <w:rtl w:val="0"/>
-        </w:rPr>
-        <w:t xml:space="preserve">Latest blog post/press release</w:t>
+        <w:ind w:hanging="360"/>
+        <w:contextualSpacing/>
+      </w:pPr>
+      <w:r>
+        <w:t>Latest blog post/press release</w:t>
       </w:r>
     </w:p>
     <w:p>
@@ -1081,15 +955,11 @@
           <w:ilvl w:val="2"/>
           <w:numId w:val="5"/>
         </w:numPr>
-        <w:ind w:left="2160" w:hanging="360"/>
-        <w:contextualSpacing w:val="1"/>
-        <w:rPr/>
-      </w:pPr>
-      <w:r>
-        <w:rPr>
-          <w:rtl w:val="0"/>
-        </w:rPr>
-        <w:t xml:space="preserve">Should have the same markup as an event box, modifier class for the styling</w:t>
+        <w:ind w:hanging="360"/>
+        <w:contextualSpacing/>
+      </w:pPr>
+      <w:r>
+        <w:t>Should have the same markup as an event box, modifier class for the styling</w:t>
       </w:r>
     </w:p>
     <w:p>
@@ -1098,15 +968,11 @@
           <w:ilvl w:val="1"/>
           <w:numId w:val="5"/>
         </w:numPr>
-        <w:ind w:left="1440" w:hanging="360"/>
-        <w:contextualSpacing w:val="1"/>
-        <w:rPr/>
-      </w:pPr>
-      <w:r>
-        <w:rPr>
-          <w:rtl w:val="0"/>
-        </w:rPr>
-        <w:t xml:space="preserve">Subscribe</w:t>
+        <w:ind w:hanging="360"/>
+        <w:contextualSpacing/>
+      </w:pPr>
+      <w:r>
+        <w:t>Subscribe</w:t>
       </w:r>
     </w:p>
     <w:p>
@@ -1115,15 +981,11 @@
           <w:ilvl w:val="2"/>
           <w:numId w:val="5"/>
         </w:numPr>
-        <w:ind w:left="2160" w:hanging="360"/>
-        <w:contextualSpacing w:val="1"/>
-        <w:rPr/>
-      </w:pPr>
-      <w:r>
-        <w:rPr>
-          <w:rtl w:val="0"/>
-        </w:rPr>
-        <w:t xml:space="preserve">Input text should be vertically centered (including the caret)</w:t>
+        <w:ind w:hanging="360"/>
+        <w:contextualSpacing/>
+      </w:pPr>
+      <w:r>
+        <w:t>Input text should be vertically centered (including the caret)</w:t>
       </w:r>
     </w:p>
     <w:p>
@@ -1132,15 +994,11 @@
           <w:ilvl w:val="2"/>
           <w:numId w:val="5"/>
         </w:numPr>
-        <w:ind w:left="2160" w:hanging="360"/>
-        <w:contextualSpacing w:val="1"/>
-        <w:rPr/>
-      </w:pPr>
-      <w:r>
-        <w:rPr>
-          <w:rtl w:val="0"/>
-        </w:rPr>
-        <w:t xml:space="preserve">Text should not overflow the Sign Up button</w:t>
+        <w:ind w:hanging="360"/>
+        <w:contextualSpacing/>
+      </w:pPr>
+      <w:r>
+        <w:t>Text should not overflow the Sign Up button</w:t>
       </w:r>
     </w:p>
     <w:p>
@@ -1149,15 +1007,11 @@
           <w:ilvl w:val="1"/>
           <w:numId w:val="5"/>
         </w:numPr>
-        <w:ind w:left="1440" w:hanging="360"/>
-        <w:contextualSpacing w:val="1"/>
-        <w:rPr/>
-      </w:pPr>
-      <w:r>
-        <w:rPr>
-          <w:rtl w:val="0"/>
-        </w:rPr>
-        <w:t xml:space="preserve">Social icons</w:t>
+        <w:ind w:hanging="360"/>
+        <w:contextualSpacing/>
+      </w:pPr>
+      <w:r>
+        <w:t>Social icons</w:t>
       </w:r>
     </w:p>
     <w:p>
@@ -1166,15 +1020,11 @@
           <w:ilvl w:val="2"/>
           <w:numId w:val="5"/>
         </w:numPr>
-        <w:ind w:left="2160" w:hanging="360"/>
-        <w:contextualSpacing w:val="1"/>
-        <w:rPr/>
-      </w:pPr>
-      <w:r>
-        <w:rPr>
-          <w:rtl w:val="0"/>
-        </w:rPr>
-        <w:t xml:space="preserve">Should be clickable with a hover state</w:t>
+        <w:ind w:hanging="360"/>
+        <w:contextualSpacing/>
+      </w:pPr>
+      <w:r>
+        <w:t>Should be clickable with a hover state</w:t>
       </w:r>
     </w:p>
     <w:p>
@@ -1183,15 +1033,11 @@
           <w:ilvl w:val="0"/>
           <w:numId w:val="2"/>
         </w:numPr>
-        <w:ind w:left="720" w:hanging="360"/>
-        <w:contextualSpacing w:val="1"/>
-        <w:rPr/>
-      </w:pPr>
-      <w:r>
-        <w:rPr>
-          <w:rtl w:val="0"/>
-        </w:rPr>
-        <w:t xml:space="preserve">General</w:t>
+        <w:ind w:hanging="360"/>
+        <w:contextualSpacing/>
+      </w:pPr>
+      <w:r>
+        <w:t>General</w:t>
       </w:r>
     </w:p>
     <w:p>
@@ -1200,16 +1046,26 @@
           <w:ilvl w:val="1"/>
           <w:numId w:val="2"/>
         </w:numPr>
-        <w:ind w:left="1440" w:hanging="360"/>
-        <w:contextualSpacing w:val="1"/>
-        <w:rPr/>
-      </w:pPr>
-      <w:r>
-        <w:rPr>
-          <w:rtl w:val="0"/>
-        </w:rPr>
-        <w:t xml:space="preserve">Font sizes should match the design/live site</w:t>
-      </w:r>
+        <w:ind w:hanging="360"/>
+        <w:contextualSpacing/>
+        <w:rPr>
+          <w:color w:val="00B050"/>
+        </w:rPr>
+      </w:pPr>
+      <w:r>
+        <w:rPr>
+          <w:color w:val="00B050"/>
+        </w:rPr>
+        <w:t>Fon</w:t>
+      </w:r>
+      <w:r>
+        <w:rPr>
+          <w:color w:val="00B050"/>
+        </w:rPr>
+        <w:t>t sizes should match the design/live site</w:t>
+      </w:r>
+      <w:bookmarkStart w:id="4" w:name="_GoBack"/>
+      <w:bookmarkEnd w:id="4"/>
     </w:p>
     <w:p>
       <w:pPr>
@@ -1217,15 +1073,17 @@
           <w:ilvl w:val="1"/>
           <w:numId w:val="2"/>
         </w:numPr>
-        <w:ind w:left="1440" w:hanging="360"/>
-        <w:contextualSpacing w:val="1"/>
-        <w:rPr/>
-      </w:pPr>
-      <w:r>
-        <w:rPr>
-          <w:rtl w:val="0"/>
-        </w:rPr>
-        <w:t xml:space="preserve">Content wrapper width should be 940px</w:t>
+        <w:ind w:hanging="360"/>
+        <w:contextualSpacing/>
+        <w:rPr>
+          <w:color w:val="00B050"/>
+        </w:rPr>
+      </w:pPr>
+      <w:r>
+        <w:rPr>
+          <w:color w:val="00B050"/>
+        </w:rPr>
+        <w:t>Content wrapper width should be 940px</w:t>
       </w:r>
     </w:p>
     <w:p>
@@ -1234,15 +1092,17 @@
           <w:ilvl w:val="1"/>
           <w:numId w:val="2"/>
         </w:numPr>
-        <w:ind w:left="1440" w:hanging="360"/>
-        <w:contextualSpacing w:val="1"/>
-        <w:rPr/>
-      </w:pPr>
-      <w:r>
-        <w:rPr>
-          <w:rtl w:val="0"/>
-        </w:rPr>
-        <w:t xml:space="preserve">Do not hotlink images, copy to the repository</w:t>
+        <w:ind w:hanging="360"/>
+        <w:contextualSpacing/>
+        <w:rPr>
+          <w:color w:val="00B050"/>
+        </w:rPr>
+      </w:pPr>
+      <w:r>
+        <w:rPr>
+          <w:color w:val="00B050"/>
+        </w:rPr>
+        <w:t>Do not hotlink images, copy to the repository</w:t>
       </w:r>
     </w:p>
     <w:p>
@@ -1250,26 +1110,25 @@
         <w:pStyle w:val="Heading1"/>
         <w:contextualSpacing w:val="0"/>
       </w:pPr>
-      <w:bookmarkStart w:colFirst="0" w:colLast="0" w:name="h.sazyygpyrmog" w:id="4"/>
-      <w:bookmarkEnd w:id="4"/>
-      <w:r>
-        <w:rPr>
-          <w:rtl w:val="0"/>
-        </w:rPr>
-      </w:r>
+      <w:bookmarkStart w:id="5" w:name="h.sazyygpyrmog" w:colFirst="0" w:colLast="0"/>
+      <w:bookmarkEnd w:id="5"/>
     </w:p>
     <w:sectPr>
-      <w:pgSz w:h="15840" w:w="12240"/>
-      <w:pgMar w:bottom="1440" w:top="1440" w:left="1440" w:right="1440"/>
+      <w:pgSz w:w="12240" w:h="15840"/>
+      <w:pgMar w:top="1440" w:right="1440" w:bottom="1440" w:left="1440" w:header="720" w:footer="720" w:gutter="0"/>
       <w:pgNumType w:start="1"/>
+      <w:cols w:space="720"/>
     </w:sectPr>
   </w:body>
 </w:document>
 </file>
 
 <file path=word/numbering.xml><?xml version="1.0" encoding="utf-8"?>
-<w:numbering xmlns:mc="http://schemas.openxmlformats.org/markup-compatibility/2006" xmlns:o="urn:schemas-microsoft-com:office:office" xmlns:r="http://schemas.openxmlformats.org/officeDocument/2006/relationships" xmlns:m="http://schemas.openxmlformats.org/officeDocument/2006/math" xmlns:v="urn:schemas-microsoft-com:vml" xmlns:wp="http://schemas.openxmlformats.org/drawingml/2006/wordprocessingDrawing" xmlns:w10="urn:schemas-microsoft-com:office:word" xmlns:w="http://schemas.openxmlformats.org/wordprocessingml/2006/main" xmlns:wne="http://schemas.microsoft.com/office/word/2006/wordml" xmlns:sl="http://schemas.openxmlformats.org/schemaLibrary/2006/main" xmlns:a="http://schemas.openxmlformats.org/drawingml/2006/main" xmlns:pic="http://schemas.openxmlformats.org/drawingml/2006/picture" xmlns:c="http://schemas.openxmlformats.org/drawingml/2006/chart" xmlns:lc="http://schemas.openxmlformats.org/drawingml/2006/lockedCanvas" xmlns:dgm="http://schemas.openxmlformats.org/drawingml/2006/diagram" xmlns:wps="http://schemas.microsoft.com/office/word/2010/wordprocessingShape" xmlns:wpg="http://schemas.microsoft.com/office/word/2010/wordprocessingGroup">
-  <w:abstractNum w:abstractNumId="1">
+<w:numbering xmlns:wpc="http://schemas.microsoft.com/office/word/2010/wordprocessingCanvas" xmlns:mc="http://schemas.openxmlformats.org/markup-compatibility/2006" xmlns:o="urn:schemas-microsoft-com:office:office" xmlns:r="http://schemas.openxmlformats.org/officeDocument/2006/relationships" xmlns:m="http://schemas.openxmlformats.org/officeDocument/2006/math" xmlns:v="urn:schemas-microsoft-com:vml" xmlns:wp14="http://schemas.microsoft.com/office/word/2010/wordprocessingDrawing" xmlns:wp="http://schemas.openxmlformats.org/drawingml/2006/wordprocessingDrawing" xmlns:w10="urn:schemas-microsoft-com:office:word" xmlns:w="http://schemas.openxmlformats.org/wordprocessingml/2006/main" xmlns:w14="http://schemas.microsoft.com/office/word/2010/wordml" xmlns:w15="http://schemas.microsoft.com/office/word/2012/wordml" xmlns:wpg="http://schemas.microsoft.com/office/word/2010/wordprocessingGroup" xmlns:wpi="http://schemas.microsoft.com/office/word/2010/wordprocessingInk" xmlns:wne="http://schemas.microsoft.com/office/word/2006/wordml" xmlns:wps="http://schemas.microsoft.com/office/word/2010/wordprocessingShape" mc:Ignorable="w14 w15 wp14">
+  <w:abstractNum w:abstractNumId="0" w15:restartNumberingAfterBreak="0">
+    <w:nsid w:val="047E7702"/>
+    <w:multiLevelType w:val="multilevel"/>
+    <w:tmpl w:val="AC466D04"/>
     <w:lvl w:ilvl="0">
       <w:start w:val="1"/>
       <w:numFmt w:val="bullet"/>
@@ -1379,7 +1238,10 @@
       </w:rPr>
     </w:lvl>
   </w:abstractNum>
-  <w:abstractNum w:abstractNumId="2">
+  <w:abstractNum w:abstractNumId="1" w15:restartNumberingAfterBreak="0">
+    <w:nsid w:val="0A632C8D"/>
+    <w:multiLevelType w:val="multilevel"/>
+    <w:tmpl w:val="A796A20A"/>
     <w:lvl w:ilvl="0">
       <w:start w:val="1"/>
       <w:numFmt w:val="bullet"/>
@@ -1489,7 +1351,10 @@
       </w:rPr>
     </w:lvl>
   </w:abstractNum>
-  <w:abstractNum w:abstractNumId="3">
+  <w:abstractNum w:abstractNumId="2" w15:restartNumberingAfterBreak="0">
+    <w:nsid w:val="17FB2AB6"/>
+    <w:multiLevelType w:val="multilevel"/>
+    <w:tmpl w:val="65500F10"/>
     <w:lvl w:ilvl="0">
       <w:start w:val="1"/>
       <w:numFmt w:val="bullet"/>
@@ -1599,7 +1464,10 @@
       </w:rPr>
     </w:lvl>
   </w:abstractNum>
-  <w:abstractNum w:abstractNumId="4">
+  <w:abstractNum w:abstractNumId="3" w15:restartNumberingAfterBreak="0">
+    <w:nsid w:val="52363522"/>
+    <w:multiLevelType w:val="multilevel"/>
+    <w:tmpl w:val="0A18B226"/>
     <w:lvl w:ilvl="0">
       <w:start w:val="1"/>
       <w:numFmt w:val="bullet"/>
@@ -1709,7 +1577,10 @@
       </w:rPr>
     </w:lvl>
   </w:abstractNum>
-  <w:abstractNum w:abstractNumId="5">
+  <w:abstractNum w:abstractNumId="4" w15:restartNumberingAfterBreak="0">
+    <w:nsid w:val="62104059"/>
+    <w:multiLevelType w:val="multilevel"/>
+    <w:tmpl w:val="B1381CE8"/>
     <w:lvl w:ilvl="0">
       <w:start w:val="1"/>
       <w:numFmt w:val="bullet"/>
@@ -1819,7 +1690,10 @@
       </w:rPr>
     </w:lvl>
   </w:abstractNum>
-  <w:abstractNum w:abstractNumId="6">
+  <w:abstractNum w:abstractNumId="5" w15:restartNumberingAfterBreak="0">
+    <w:nsid w:val="63016F2A"/>
+    <w:multiLevelType w:val="multilevel"/>
+    <w:tmpl w:val="B916EEE0"/>
     <w:lvl w:ilvl="0">
       <w:start w:val="1"/>
       <w:numFmt w:val="bullet"/>
@@ -1929,7 +1803,10 @@
       </w:rPr>
     </w:lvl>
   </w:abstractNum>
-  <w:abstractNum w:abstractNumId="7">
+  <w:abstractNum w:abstractNumId="6" w15:restartNumberingAfterBreak="0">
+    <w:nsid w:val="66DF572D"/>
+    <w:multiLevelType w:val="multilevel"/>
+    <w:tmpl w:val="373C73C6"/>
     <w:lvl w:ilvl="0">
       <w:start w:val="1"/>
       <w:numFmt w:val="bullet"/>
@@ -2039,7 +1916,10 @@
       </w:rPr>
     </w:lvl>
   </w:abstractNum>
-  <w:abstractNum w:abstractNumId="8">
+  <w:abstractNum w:abstractNumId="7" w15:restartNumberingAfterBreak="0">
+    <w:nsid w:val="6A0C0BF1"/>
+    <w:multiLevelType w:val="multilevel"/>
+    <w:tmpl w:val="B06CB316"/>
     <w:lvl w:ilvl="0">
       <w:start w:val="1"/>
       <w:numFmt w:val="bullet"/>
@@ -2149,7 +2029,10 @@
       </w:rPr>
     </w:lvl>
   </w:abstractNum>
-  <w:abstractNum w:abstractNumId="9">
+  <w:abstractNum w:abstractNumId="8" w15:restartNumberingAfterBreak="0">
+    <w:nsid w:val="6A6574A0"/>
+    <w:multiLevelType w:val="multilevel"/>
+    <w:tmpl w:val="CD2A40F6"/>
     <w:lvl w:ilvl="0">
       <w:start w:val="1"/>
       <w:numFmt w:val="bullet"/>
@@ -2260,81 +2143,442 @@
     </w:lvl>
   </w:abstractNum>
   <w:num w:numId="1">
+    <w:abstractNumId w:val="2"/>
+  </w:num>
+  <w:num w:numId="2">
     <w:abstractNumId w:val="1"/>
   </w:num>
-  <w:num w:numId="2">
-    <w:abstractNumId w:val="2"/>
+  <w:num w:numId="3">
+    <w:abstractNumId w:val="7"/>
   </w:num>
-  <w:num w:numId="3">
+  <w:num w:numId="4">
+    <w:abstractNumId w:val="6"/>
+  </w:num>
+  <w:num w:numId="5">
+    <w:abstractNumId w:val="8"/>
+  </w:num>
+  <w:num w:numId="6">
     <w:abstractNumId w:val="3"/>
   </w:num>
-  <w:num w:numId="4">
-    <w:abstractNumId w:val="4"/>
+  <w:num w:numId="7">
+    <w:abstractNumId w:val="0"/>
   </w:num>
-  <w:num w:numId="5">
+  <w:num w:numId="8">
     <w:abstractNumId w:val="5"/>
   </w:num>
-  <w:num w:numId="6">
-    <w:abstractNumId w:val="6"/>
-  </w:num>
-  <w:num w:numId="7">
-    <w:abstractNumId w:val="7"/>
-  </w:num>
-  <w:num w:numId="8">
-    <w:abstractNumId w:val="8"/>
-  </w:num>
   <w:num w:numId="9">
-    <w:abstractNumId w:val="9"/>
+    <w:abstractNumId w:val="4"/>
   </w:num>
 </w:numbering>
 </file>
 
 <file path=word/styles.xml><?xml version="1.0" encoding="utf-8"?>
-<w:styles xmlns:mc="http://schemas.openxmlformats.org/markup-compatibility/2006" xmlns:o="urn:schemas-microsoft-com:office:office" xmlns:r="http://schemas.openxmlformats.org/officeDocument/2006/relationships" xmlns:m="http://schemas.openxmlformats.org/officeDocument/2006/math" xmlns:v="urn:schemas-microsoft-com:vml" xmlns:wp="http://schemas.openxmlformats.org/drawingml/2006/wordprocessingDrawing" xmlns:w10="urn:schemas-microsoft-com:office:word" xmlns:w="http://schemas.openxmlformats.org/wordprocessingml/2006/main" xmlns:wne="http://schemas.microsoft.com/office/word/2006/wordml" xmlns:sl="http://schemas.openxmlformats.org/schemaLibrary/2006/main" xmlns:a="http://schemas.openxmlformats.org/drawingml/2006/main" xmlns:pic="http://schemas.openxmlformats.org/drawingml/2006/picture" xmlns:c="http://schemas.openxmlformats.org/drawingml/2006/chart" xmlns:lc="http://schemas.openxmlformats.org/drawingml/2006/lockedCanvas" xmlns:dgm="http://schemas.openxmlformats.org/drawingml/2006/diagram" xmlns:wps="http://schemas.microsoft.com/office/word/2010/wordprocessingShape" xmlns:wpg="http://schemas.microsoft.com/office/word/2010/wordprocessingGroup">
+<w:styles xmlns:mc="http://schemas.openxmlformats.org/markup-compatibility/2006" xmlns:r="http://schemas.openxmlformats.org/officeDocument/2006/relationships" xmlns:w="http://schemas.openxmlformats.org/wordprocessingml/2006/main" xmlns:w14="http://schemas.microsoft.com/office/word/2010/wordml" xmlns:w15="http://schemas.microsoft.com/office/word/2012/wordml" mc:Ignorable="w14 w15">
   <w:docDefaults>
     <w:rPrDefault>
       <w:rPr>
-        <w:rFonts w:ascii="Arial" w:cs="Arial" w:eastAsia="Arial" w:hAnsi="Arial"/>
-        <w:b w:val="0"/>
-        <w:i w:val="0"/>
-        <w:smallCaps w:val="0"/>
-        <w:strike w:val="0"/>
+        <w:rFonts w:ascii="Arial" w:eastAsia="Arial" w:hAnsi="Arial" w:cs="Arial"/>
         <w:color w:val="000000"/>
         <w:sz w:val="22"/>
         <w:szCs w:val="22"/>
-        <w:u w:val="none"/>
-        <w:vertAlign w:val="baseline"/>
+        <w:lang w:val="en-US" w:eastAsia="en-US" w:bidi="ar-SA"/>
       </w:rPr>
     </w:rPrDefault>
     <w:pPrDefault>
       <w:pPr>
-        <w:keepNext w:val="0"/>
-        <w:keepLines w:val="0"/>
-        <w:widowControl w:val="1"/>
-        <w:spacing w:after="0" w:before="0" w:line="276" w:lineRule="auto"/>
-        <w:ind w:left="0" w:right="0" w:firstLine="0"/>
-        <w:jc w:val="left"/>
+        <w:spacing w:line="276" w:lineRule="auto"/>
       </w:pPr>
     </w:pPrDefault>
   </w:docDefaults>
-  <w:style w:type="paragraph" w:styleId="Normal" w:default="1">
-    <w:name w:val="normal"/>
-  </w:style>
-  <w:style w:type="table" w:styleId="TableNormal" w:default="1">
-    <w:name w:val="Table Normal"/>
+  <w:latentStyles w:defLockedState="0" w:defUIPriority="99" w:defSemiHidden="0" w:defUnhideWhenUsed="0" w:defQFormat="0" w:count="371">
+    <w:lsdException w:name="Normal" w:uiPriority="0" w:qFormat="1"/>
+    <w:lsdException w:name="heading 1" w:uiPriority="9" w:qFormat="1"/>
+    <w:lsdException w:name="heading 2" w:semiHidden="1" w:uiPriority="9" w:unhideWhenUsed="1" w:qFormat="1"/>
+    <w:lsdException w:name="heading 3" w:semiHidden="1" w:uiPriority="9" w:unhideWhenUsed="1" w:qFormat="1"/>
+    <w:lsdException w:name="heading 4" w:semiHidden="1" w:uiPriority="9" w:unhideWhenUsed="1" w:qFormat="1"/>
+    <w:lsdException w:name="heading 5" w:semiHidden="1" w:uiPriority="9" w:unhideWhenUsed="1" w:qFormat="1"/>
+    <w:lsdException w:name="heading 6" w:semiHidden="1" w:uiPriority="9" w:unhideWhenUsed="1" w:qFormat="1"/>
+    <w:lsdException w:name="heading 7" w:semiHidden="1" w:uiPriority="9" w:unhideWhenUsed="1" w:qFormat="1"/>
+    <w:lsdException w:name="heading 8" w:semiHidden="1" w:uiPriority="9" w:unhideWhenUsed="1" w:qFormat="1"/>
+    <w:lsdException w:name="heading 9" w:semiHidden="1" w:uiPriority="9" w:unhideWhenUsed="1" w:qFormat="1"/>
+    <w:lsdException w:name="index 1" w:semiHidden="1" w:unhideWhenUsed="1"/>
+    <w:lsdException w:name="index 2" w:semiHidden="1" w:unhideWhenUsed="1"/>
+    <w:lsdException w:name="index 3" w:semiHidden="1" w:unhideWhenUsed="1"/>
+    <w:lsdException w:name="index 4" w:semiHidden="1" w:unhideWhenUsed="1"/>
+    <w:lsdException w:name="index 5" w:semiHidden="1" w:unhideWhenUsed="1"/>
+    <w:lsdException w:name="index 6" w:semiHidden="1" w:unhideWhenUsed="1"/>
+    <w:lsdException w:name="index 7" w:semiHidden="1" w:unhideWhenUsed="1"/>
+    <w:lsdException w:name="index 8" w:semiHidden="1" w:unhideWhenUsed="1"/>
+    <w:lsdException w:name="index 9" w:semiHidden="1" w:unhideWhenUsed="1"/>
+    <w:lsdException w:name="toc 1" w:semiHidden="1" w:uiPriority="39" w:unhideWhenUsed="1"/>
+    <w:lsdException w:name="toc 2" w:semiHidden="1" w:uiPriority="39" w:unhideWhenUsed="1"/>
+    <w:lsdException w:name="toc 3" w:semiHidden="1" w:uiPriority="39" w:unhideWhenUsed="1"/>
+    <w:lsdException w:name="toc 4" w:semiHidden="1" w:uiPriority="39" w:unhideWhenUsed="1"/>
+    <w:lsdException w:name="toc 5" w:semiHidden="1" w:uiPriority="39" w:unhideWhenUsed="1"/>
+    <w:lsdException w:name="toc 6" w:semiHidden="1" w:uiPriority="39" w:unhideWhenUsed="1"/>
+    <w:lsdException w:name="toc 7" w:semiHidden="1" w:uiPriority="39" w:unhideWhenUsed="1"/>
+    <w:lsdException w:name="toc 8" w:semiHidden="1" w:uiPriority="39" w:unhideWhenUsed="1"/>
+    <w:lsdException w:name="toc 9" w:semiHidden="1" w:uiPriority="39" w:unhideWhenUsed="1"/>
+    <w:lsdException w:name="Normal Indent" w:semiHidden="1" w:unhideWhenUsed="1"/>
+    <w:lsdException w:name="footnote text" w:semiHidden="1" w:unhideWhenUsed="1"/>
+    <w:lsdException w:name="annotation text" w:semiHidden="1" w:unhideWhenUsed="1"/>
+    <w:lsdException w:name="header" w:semiHidden="1" w:unhideWhenUsed="1"/>
+    <w:lsdException w:name="footer" w:semiHidden="1" w:unhideWhenUsed="1"/>
+    <w:lsdException w:name="index heading" w:semiHidden="1" w:unhideWhenUsed="1"/>
+    <w:lsdException w:name="caption" w:semiHidden="1" w:uiPriority="35" w:unhideWhenUsed="1" w:qFormat="1"/>
+    <w:lsdException w:name="table of figures" w:semiHidden="1" w:unhideWhenUsed="1"/>
+    <w:lsdException w:name="envelope address" w:semiHidden="1" w:unhideWhenUsed="1"/>
+    <w:lsdException w:name="envelope return" w:semiHidden="1" w:unhideWhenUsed="1"/>
+    <w:lsdException w:name="footnote reference" w:semiHidden="1" w:unhideWhenUsed="1"/>
+    <w:lsdException w:name="annotation reference" w:semiHidden="1" w:unhideWhenUsed="1"/>
+    <w:lsdException w:name="line number" w:semiHidden="1" w:unhideWhenUsed="1"/>
+    <w:lsdException w:name="page number" w:semiHidden="1" w:unhideWhenUsed="1"/>
+    <w:lsdException w:name="endnote reference" w:semiHidden="1" w:unhideWhenUsed="1"/>
+    <w:lsdException w:name="endnote text" w:semiHidden="1" w:unhideWhenUsed="1"/>
+    <w:lsdException w:name="table of authorities" w:semiHidden="1" w:unhideWhenUsed="1"/>
+    <w:lsdException w:name="macro" w:semiHidden="1" w:unhideWhenUsed="1"/>
+    <w:lsdException w:name="toa heading" w:semiHidden="1" w:unhideWhenUsed="1"/>
+    <w:lsdException w:name="List" w:semiHidden="1" w:unhideWhenUsed="1"/>
+    <w:lsdException w:name="List Bullet" w:semiHidden="1" w:unhideWhenUsed="1"/>
+    <w:lsdException w:name="List Number" w:semiHidden="1" w:unhideWhenUsed="1"/>
+    <w:lsdException w:name="List 2" w:semiHidden="1" w:unhideWhenUsed="1"/>
+    <w:lsdException w:name="List 3" w:semiHidden="1" w:unhideWhenUsed="1"/>
+    <w:lsdException w:name="List 4" w:semiHidden="1" w:unhideWhenUsed="1"/>
+    <w:lsdException w:name="List 5" w:semiHidden="1" w:unhideWhenUsed="1"/>
+    <w:lsdException w:name="List Bullet 2" w:semiHidden="1" w:unhideWhenUsed="1"/>
+    <w:lsdException w:name="List Bullet 3" w:semiHidden="1" w:unhideWhenUsed="1"/>
+    <w:lsdException w:name="List Bullet 4" w:semiHidden="1" w:unhideWhenUsed="1"/>
+    <w:lsdException w:name="List Bullet 5" w:semiHidden="1" w:unhideWhenUsed="1"/>
+    <w:lsdException w:name="List Number 2" w:semiHidden="1" w:unhideWhenUsed="1"/>
+    <w:lsdException w:name="List Number 3" w:semiHidden="1" w:unhideWhenUsed="1"/>
+    <w:lsdException w:name="List Number 4" w:semiHidden="1" w:unhideWhenUsed="1"/>
+    <w:lsdException w:name="List Number 5" w:semiHidden="1" w:unhideWhenUsed="1"/>
+    <w:lsdException w:name="Title" w:uiPriority="10" w:qFormat="1"/>
+    <w:lsdException w:name="Closing" w:semiHidden="1" w:unhideWhenUsed="1"/>
+    <w:lsdException w:name="Signature" w:semiHidden="1" w:unhideWhenUsed="1"/>
+    <w:lsdException w:name="Default Paragraph Font" w:semiHidden="1" w:uiPriority="1" w:unhideWhenUsed="1"/>
+    <w:lsdException w:name="Body Text" w:semiHidden="1" w:unhideWhenUsed="1"/>
+    <w:lsdException w:name="Body Text Indent" w:semiHidden="1" w:unhideWhenUsed="1"/>
+    <w:lsdException w:name="List Continue" w:semiHidden="1" w:unhideWhenUsed="1"/>
+    <w:lsdException w:name="List Continue 2" w:semiHidden="1" w:unhideWhenUsed="1"/>
+    <w:lsdException w:name="List Continue 3" w:semiHidden="1" w:unhideWhenUsed="1"/>
+    <w:lsdException w:name="List Continue 4" w:semiHidden="1" w:unhideWhenUsed="1"/>
+    <w:lsdException w:name="List Continue 5" w:semiHidden="1" w:unhideWhenUsed="1"/>
+    <w:lsdException w:name="Message Header" w:semiHidden="1" w:unhideWhenUsed="1"/>
+    <w:lsdException w:name="Subtitle" w:uiPriority="11" w:qFormat="1"/>
+    <w:lsdException w:name="Salutation" w:semiHidden="1" w:unhideWhenUsed="1"/>
+    <w:lsdException w:name="Date" w:semiHidden="1" w:unhideWhenUsed="1"/>
+    <w:lsdException w:name="Body Text First Indent" w:semiHidden="1" w:unhideWhenUsed="1"/>
+    <w:lsdException w:name="Body Text First Indent 2" w:semiHidden="1" w:unhideWhenUsed="1"/>
+    <w:lsdException w:name="Note Heading" w:semiHidden="1" w:unhideWhenUsed="1"/>
+    <w:lsdException w:name="Body Text 2" w:semiHidden="1" w:unhideWhenUsed="1"/>
+    <w:lsdException w:name="Body Text 3" w:semiHidden="1" w:unhideWhenUsed="1"/>
+    <w:lsdException w:name="Body Text Indent 2" w:semiHidden="1" w:unhideWhenUsed="1"/>
+    <w:lsdException w:name="Body Text Indent 3" w:semiHidden="1" w:unhideWhenUsed="1"/>
+    <w:lsdException w:name="Block Text" w:semiHidden="1" w:unhideWhenUsed="1"/>
+    <w:lsdException w:name="Hyperlink" w:semiHidden="1" w:unhideWhenUsed="1"/>
+    <w:lsdException w:name="FollowedHyperlink" w:semiHidden="1" w:unhideWhenUsed="1"/>
+    <w:lsdException w:name="Strong" w:uiPriority="22" w:qFormat="1"/>
+    <w:lsdException w:name="Emphasis" w:uiPriority="20" w:qFormat="1"/>
+    <w:lsdException w:name="Document Map" w:semiHidden="1" w:unhideWhenUsed="1"/>
+    <w:lsdException w:name="Plain Text" w:semiHidden="1" w:unhideWhenUsed="1"/>
+    <w:lsdException w:name="E-mail Signature" w:semiHidden="1" w:unhideWhenUsed="1"/>
+    <w:lsdException w:name="HTML Top of Form" w:semiHidden="1" w:unhideWhenUsed="1"/>
+    <w:lsdException w:name="HTML Bottom of Form" w:semiHidden="1" w:unhideWhenUsed="1"/>
+    <w:lsdException w:name="Normal (Web)" w:semiHidden="1" w:unhideWhenUsed="1"/>
+    <w:lsdException w:name="HTML Acronym" w:semiHidden="1" w:unhideWhenUsed="1"/>
+    <w:lsdException w:name="HTML Address" w:semiHidden="1" w:unhideWhenUsed="1"/>
+    <w:lsdException w:name="HTML Cite" w:semiHidden="1" w:unhideWhenUsed="1"/>
+    <w:lsdException w:name="HTML Code" w:semiHidden="1" w:unhideWhenUsed="1"/>
+    <w:lsdException w:name="HTML Definition" w:semiHidden="1" w:unhideWhenUsed="1"/>
+    <w:lsdException w:name="HTML Keyboard" w:semiHidden="1" w:unhideWhenUsed="1"/>
+    <w:lsdException w:name="HTML Preformatted" w:semiHidden="1" w:unhideWhenUsed="1"/>
+    <w:lsdException w:name="HTML Sample" w:semiHidden="1" w:unhideWhenUsed="1"/>
+    <w:lsdException w:name="HTML Typewriter" w:semiHidden="1" w:unhideWhenUsed="1"/>
+    <w:lsdException w:name="HTML Variable" w:semiHidden="1" w:unhideWhenUsed="1"/>
+    <w:lsdException w:name="Normal Table" w:semiHidden="1" w:unhideWhenUsed="1"/>
+    <w:lsdException w:name="annotation subject" w:semiHidden="1" w:unhideWhenUsed="1"/>
+    <w:lsdException w:name="No List" w:semiHidden="1" w:unhideWhenUsed="1"/>
+    <w:lsdException w:name="Outline List 1" w:semiHidden="1" w:unhideWhenUsed="1"/>
+    <w:lsdException w:name="Outline List 2" w:semiHidden="1" w:unhideWhenUsed="1"/>
+    <w:lsdException w:name="Outline List 3" w:semiHidden="1" w:unhideWhenUsed="1"/>
+    <w:lsdException w:name="Table Simple 1" w:semiHidden="1" w:unhideWhenUsed="1"/>
+    <w:lsdException w:name="Table Simple 2" w:semiHidden="1" w:unhideWhenUsed="1"/>
+    <w:lsdException w:name="Table Simple 3" w:semiHidden="1" w:unhideWhenUsed="1"/>
+    <w:lsdException w:name="Table Classic 1" w:semiHidden="1" w:unhideWhenUsed="1"/>
+    <w:lsdException w:name="Table Classic 2" w:semiHidden="1" w:unhideWhenUsed="1"/>
+    <w:lsdException w:name="Table Classic 3" w:semiHidden="1" w:unhideWhenUsed="1"/>
+    <w:lsdException w:name="Table Classic 4" w:semiHidden="1" w:unhideWhenUsed="1"/>
+    <w:lsdException w:name="Table Colorful 1" w:semiHidden="1" w:unhideWhenUsed="1"/>
+    <w:lsdException w:name="Table Colorful 2" w:semiHidden="1" w:unhideWhenUsed="1"/>
+    <w:lsdException w:name="Table Colorful 3" w:semiHidden="1" w:unhideWhenUsed="1"/>
+    <w:lsdException w:name="Table Columns 1" w:semiHidden="1" w:unhideWhenUsed="1"/>
+    <w:lsdException w:name="Table Columns 2" w:semiHidden="1" w:unhideWhenUsed="1"/>
+    <w:lsdException w:name="Table Columns 3" w:semiHidden="1" w:unhideWhenUsed="1"/>
+    <w:lsdException w:name="Table Columns 4" w:semiHidden="1" w:unhideWhenUsed="1"/>
+    <w:lsdException w:name="Table Columns 5" w:semiHidden="1" w:unhideWhenUsed="1"/>
+    <w:lsdException w:name="Table Grid 1" w:semiHidden="1" w:unhideWhenUsed="1"/>
+    <w:lsdException w:name="Table Grid 2" w:semiHidden="1" w:unhideWhenUsed="1"/>
+    <w:lsdException w:name="Table Grid 3" w:semiHidden="1" w:unhideWhenUsed="1"/>
+    <w:lsdException w:name="Table Grid 4" w:semiHidden="1" w:unhideWhenUsed="1"/>
+    <w:lsdException w:name="Table Grid 5" w:semiHidden="1" w:unhideWhenUsed="1"/>
+    <w:lsdException w:name="Table Grid 6" w:semiHidden="1" w:unhideWhenUsed="1"/>
+    <w:lsdException w:name="Table Grid 7" w:semiHidden="1" w:unhideWhenUsed="1"/>
+    <w:lsdException w:name="Table Grid 8" w:semiHidden="1" w:unhideWhenUsed="1"/>
+    <w:lsdException w:name="Table List 1" w:semiHidden="1" w:unhideWhenUsed="1"/>
+    <w:lsdException w:name="Table List 2" w:semiHidden="1" w:unhideWhenUsed="1"/>
+    <w:lsdException w:name="Table List 3" w:semiHidden="1" w:unhideWhenUsed="1"/>
+    <w:lsdException w:name="Table List 4" w:semiHidden="1" w:unhideWhenUsed="1"/>
+    <w:lsdException w:name="Table List 5" w:semiHidden="1" w:unhideWhenUsed="1"/>
+    <w:lsdException w:name="Table List 6" w:semiHidden="1" w:unhideWhenUsed="1"/>
+    <w:lsdException w:name="Table List 7" w:semiHidden="1" w:unhideWhenUsed="1"/>
+    <w:lsdException w:name="Table List 8" w:semiHidden="1" w:unhideWhenUsed="1"/>
+    <w:lsdException w:name="Table 3D effects 1" w:semiHidden="1" w:unhideWhenUsed="1"/>
+    <w:lsdException w:name="Table 3D effects 2" w:semiHidden="1" w:unhideWhenUsed="1"/>
+    <w:lsdException w:name="Table 3D effects 3" w:semiHidden="1" w:unhideWhenUsed="1"/>
+    <w:lsdException w:name="Table Contemporary" w:semiHidden="1" w:unhideWhenUsed="1"/>
+    <w:lsdException w:name="Table Elegant" w:semiHidden="1" w:unhideWhenUsed="1"/>
+    <w:lsdException w:name="Table Professional" w:semiHidden="1" w:unhideWhenUsed="1"/>
+    <w:lsdException w:name="Table Subtle 1" w:semiHidden="1" w:unhideWhenUsed="1"/>
+    <w:lsdException w:name="Table Subtle 2" w:semiHidden="1" w:unhideWhenUsed="1"/>
+    <w:lsdException w:name="Table Web 1" w:semiHidden="1" w:unhideWhenUsed="1"/>
+    <w:lsdException w:name="Table Web 2" w:semiHidden="1" w:unhideWhenUsed="1"/>
+    <w:lsdException w:name="Table Web 3" w:semiHidden="1" w:unhideWhenUsed="1"/>
+    <w:lsdException w:name="Balloon Text" w:semiHidden="1" w:unhideWhenUsed="1"/>
+    <w:lsdException w:name="Table Grid" w:uiPriority="39"/>
+    <w:lsdException w:name="Table Theme" w:semiHidden="1" w:unhideWhenUsed="1"/>
+    <w:lsdException w:name="Placeholder Text" w:semiHidden="1"/>
+    <w:lsdException w:name="No Spacing" w:uiPriority="1" w:qFormat="1"/>
+    <w:lsdException w:name="Light Shading" w:uiPriority="60"/>
+    <w:lsdException w:name="Light List" w:uiPriority="61"/>
+    <w:lsdException w:name="Light Grid" w:uiPriority="62"/>
+    <w:lsdException w:name="Medium Shading 1" w:uiPriority="63"/>
+    <w:lsdException w:name="Medium Shading 2" w:uiPriority="64"/>
+    <w:lsdException w:name="Medium List 1" w:uiPriority="65"/>
+    <w:lsdException w:name="Medium List 2" w:uiPriority="66"/>
+    <w:lsdException w:name="Medium Grid 1" w:uiPriority="67"/>
+    <w:lsdException w:name="Medium Grid 2" w:uiPriority="68"/>
+    <w:lsdException w:name="Medium Grid 3" w:uiPriority="69"/>
+    <w:lsdException w:name="Dark List" w:uiPriority="70"/>
+    <w:lsdException w:name="Colorful Shading" w:uiPriority="71"/>
+    <w:lsdException w:name="Colorful List" w:uiPriority="72"/>
+    <w:lsdException w:name="Colorful Grid" w:uiPriority="73"/>
+    <w:lsdException w:name="Light Shading Accent 1" w:uiPriority="60"/>
+    <w:lsdException w:name="Light List Accent 1" w:uiPriority="61"/>
+    <w:lsdException w:name="Light Grid Accent 1" w:uiPriority="62"/>
+    <w:lsdException w:name="Medium Shading 1 Accent 1" w:uiPriority="63"/>
+    <w:lsdException w:name="Medium Shading 2 Accent 1" w:uiPriority="64"/>
+    <w:lsdException w:name="Medium List 1 Accent 1" w:uiPriority="65"/>
+    <w:lsdException w:name="Revision" w:semiHidden="1"/>
+    <w:lsdException w:name="List Paragraph" w:uiPriority="34" w:qFormat="1"/>
+    <w:lsdException w:name="Quote" w:uiPriority="29" w:qFormat="1"/>
+    <w:lsdException w:name="Intense Quote" w:uiPriority="30" w:qFormat="1"/>
+    <w:lsdException w:name="Medium List 2 Accent 1" w:uiPriority="66"/>
+    <w:lsdException w:name="Medium Grid 1 Accent 1" w:uiPriority="67"/>
+    <w:lsdException w:name="Medium Grid 2 Accent 1" w:uiPriority="68"/>
+    <w:lsdException w:name="Medium Grid 3 Accent 1" w:uiPriority="69"/>
+    <w:lsdException w:name="Dark List Accent 1" w:uiPriority="70"/>
+    <w:lsdException w:name="Colorful Shading Accent 1" w:uiPriority="71"/>
+    <w:lsdException w:name="Colorful List Accent 1" w:uiPriority="72"/>
+    <w:lsdException w:name="Colorful Grid Accent 1" w:uiPriority="73"/>
+    <w:lsdException w:name="Light Shading Accent 2" w:uiPriority="60"/>
+    <w:lsdException w:name="Light List Accent 2" w:uiPriority="61"/>
+    <w:lsdException w:name="Light Grid Accent 2" w:uiPriority="62"/>
+    <w:lsdException w:name="Medium Shading 1 Accent 2" w:uiPriority="63"/>
+    <w:lsdException w:name="Medium Shading 2 Accent 2" w:uiPriority="64"/>
+    <w:lsdException w:name="Medium List 1 Accent 2" w:uiPriority="65"/>
+    <w:lsdException w:name="Medium List 2 Accent 2" w:uiPriority="66"/>
+    <w:lsdException w:name="Medium Grid 1 Accent 2" w:uiPriority="67"/>
+    <w:lsdException w:name="Medium Grid 2 Accent 2" w:uiPriority="68"/>
+    <w:lsdException w:name="Medium Grid 3 Accent 2" w:uiPriority="69"/>
+    <w:lsdException w:name="Dark List Accent 2" w:uiPriority="70"/>
+    <w:lsdException w:name="Colorful Shading Accent 2" w:uiPriority="71"/>
+    <w:lsdException w:name="Colorful List Accent 2" w:uiPriority="72"/>
+    <w:lsdException w:name="Colorful Grid Accent 2" w:uiPriority="73"/>
+    <w:lsdException w:name="Light Shading Accent 3" w:uiPriority="60"/>
+    <w:lsdException w:name="Light List Accent 3" w:uiPriority="61"/>
+    <w:lsdException w:name="Light Grid Accent 3" w:uiPriority="62"/>
+    <w:lsdException w:name="Medium Shading 1 Accent 3" w:uiPriority="63"/>
+    <w:lsdException w:name="Medium Shading 2 Accent 3" w:uiPriority="64"/>
+    <w:lsdException w:name="Medium List 1 Accent 3" w:uiPriority="65"/>
+    <w:lsdException w:name="Medium List 2 Accent 3" w:uiPriority="66"/>
+    <w:lsdException w:name="Medium Grid 1 Accent 3" w:uiPriority="67"/>
+    <w:lsdException w:name="Medium Grid 2 Accent 3" w:uiPriority="68"/>
+    <w:lsdException w:name="Medium Grid 3 Accent 3" w:uiPriority="69"/>
+    <w:lsdException w:name="Dark List Accent 3" w:uiPriority="70"/>
+    <w:lsdException w:name="Colorful Shading Accent 3" w:uiPriority="71"/>
+    <w:lsdException w:name="Colorful List Accent 3" w:uiPriority="72"/>
+    <w:lsdException w:name="Colorful Grid Accent 3" w:uiPriority="73"/>
+    <w:lsdException w:name="Light Shading Accent 4" w:uiPriority="60"/>
+    <w:lsdException w:name="Light List Accent 4" w:uiPriority="61"/>
+    <w:lsdException w:name="Light Grid Accent 4" w:uiPriority="62"/>
+    <w:lsdException w:name="Medium Shading 1 Accent 4" w:uiPriority="63"/>
+    <w:lsdException w:name="Medium Shading 2 Accent 4" w:uiPriority="64"/>
+    <w:lsdException w:name="Medium List 1 Accent 4" w:uiPriority="65"/>
+    <w:lsdException w:name="Medium List 2 Accent 4" w:uiPriority="66"/>
+    <w:lsdException w:name="Medium Grid 1 Accent 4" w:uiPriority="67"/>
+    <w:lsdException w:name="Medium Grid 2 Accent 4" w:uiPriority="68"/>
+    <w:lsdException w:name="Medium Grid 3 Accent 4" w:uiPriority="69"/>
+    <w:lsdException w:name="Dark List Accent 4" w:uiPriority="70"/>
+    <w:lsdException w:name="Colorful Shading Accent 4" w:uiPriority="71"/>
+    <w:lsdException w:name="Colorful List Accent 4" w:uiPriority="72"/>
+    <w:lsdException w:name="Colorful Grid Accent 4" w:uiPriority="73"/>
+    <w:lsdException w:name="Light Shading Accent 5" w:uiPriority="60"/>
+    <w:lsdException w:name="Light List Accent 5" w:uiPriority="61"/>
+    <w:lsdException w:name="Light Grid Accent 5" w:uiPriority="62"/>
+    <w:lsdException w:name="Medium Shading 1 Accent 5" w:uiPriority="63"/>
+    <w:lsdException w:name="Medium Shading 2 Accent 5" w:uiPriority="64"/>
+    <w:lsdException w:name="Medium List 1 Accent 5" w:uiPriority="65"/>
+    <w:lsdException w:name="Medium List 2 Accent 5" w:uiPriority="66"/>
+    <w:lsdException w:name="Medium Grid 1 Accent 5" w:uiPriority="67"/>
+    <w:lsdException w:name="Medium Grid 2 Accent 5" w:uiPriority="68"/>
+    <w:lsdException w:name="Medium Grid 3 Accent 5" w:uiPriority="69"/>
+    <w:lsdException w:name="Dark List Accent 5" w:uiPriority="70"/>
+    <w:lsdException w:name="Colorful Shading Accent 5" w:uiPriority="71"/>
+    <w:lsdException w:name="Colorful List Accent 5" w:uiPriority="72"/>
+    <w:lsdException w:name="Colorful Grid Accent 5" w:uiPriority="73"/>
+    <w:lsdException w:name="Light Shading Accent 6" w:uiPriority="60"/>
+    <w:lsdException w:name="Light List Accent 6" w:uiPriority="61"/>
+    <w:lsdException w:name="Light Grid Accent 6" w:uiPriority="62"/>
+    <w:lsdException w:name="Medium Shading 1 Accent 6" w:uiPriority="63"/>
+    <w:lsdException w:name="Medium Shading 2 Accent 6" w:uiPriority="64"/>
+    <w:lsdException w:name="Medium List 1 Accent 6" w:uiPriority="65"/>
+    <w:lsdException w:name="Medium List 2 Accent 6" w:uiPriority="66"/>
+    <w:lsdException w:name="Medium Grid 1 Accent 6" w:uiPriority="67"/>
+    <w:lsdException w:name="Medium Grid 2 Accent 6" w:uiPriority="68"/>
+    <w:lsdException w:name="Medium Grid 3 Accent 6" w:uiPriority="69"/>
+    <w:lsdException w:name="Dark List Accent 6" w:uiPriority="70"/>
+    <w:lsdException w:name="Colorful Shading Accent 6" w:uiPriority="71"/>
+    <w:lsdException w:name="Colorful List Accent 6" w:uiPriority="72"/>
+    <w:lsdException w:name="Colorful Grid Accent 6" w:uiPriority="73"/>
+    <w:lsdException w:name="Subtle Emphasis" w:uiPriority="19" w:qFormat="1"/>
+    <w:lsdException w:name="Intense Emphasis" w:uiPriority="21" w:qFormat="1"/>
+    <w:lsdException w:name="Subtle Reference" w:uiPriority="31" w:qFormat="1"/>
+    <w:lsdException w:name="Intense Reference" w:uiPriority="32" w:qFormat="1"/>
+    <w:lsdException w:name="Book Title" w:uiPriority="33" w:qFormat="1"/>
+    <w:lsdException w:name="Bibliography" w:semiHidden="1" w:uiPriority="37" w:unhideWhenUsed="1"/>
+    <w:lsdException w:name="TOC Heading" w:semiHidden="1" w:uiPriority="39" w:unhideWhenUsed="1" w:qFormat="1"/>
+    <w:lsdException w:name="Plain Table 1" w:uiPriority="41"/>
+    <w:lsdException w:name="Plain Table 2" w:uiPriority="42"/>
+    <w:lsdException w:name="Plain Table 3" w:uiPriority="43"/>
+    <w:lsdException w:name="Plain Table 4" w:uiPriority="44"/>
+    <w:lsdException w:name="Plain Table 5" w:uiPriority="45"/>
+    <w:lsdException w:name="Grid Table Light" w:uiPriority="40"/>
+    <w:lsdException w:name="Grid Table 1 Light" w:uiPriority="46"/>
+    <w:lsdException w:name="Grid Table 2" w:uiPriority="47"/>
+    <w:lsdException w:name="Grid Table 3" w:uiPriority="48"/>
+    <w:lsdException w:name="Grid Table 4" w:uiPriority="49"/>
+    <w:lsdException w:name="Grid Table 5 Dark" w:uiPriority="50"/>
+    <w:lsdException w:name="Grid Table 6 Colorful" w:uiPriority="51"/>
+    <w:lsdException w:name="Grid Table 7 Colorful" w:uiPriority="52"/>
+    <w:lsdException w:name="Grid Table 1 Light Accent 1" w:uiPriority="46"/>
+    <w:lsdException w:name="Grid Table 2 Accent 1" w:uiPriority="47"/>
+    <w:lsdException w:name="Grid Table 3 Accent 1" w:uiPriority="48"/>
+    <w:lsdException w:name="Grid Table 4 Accent 1" w:uiPriority="49"/>
+    <w:lsdException w:name="Grid Table 5 Dark Accent 1" w:uiPriority="50"/>
+    <w:lsdException w:name="Grid Table 6 Colorful Accent 1" w:uiPriority="51"/>
+    <w:lsdException w:name="Grid Table 7 Colorful Accent 1" w:uiPriority="52"/>
+    <w:lsdException w:name="Grid Table 1 Light Accent 2" w:uiPriority="46"/>
+    <w:lsdException w:name="Grid Table 2 Accent 2" w:uiPriority="47"/>
+    <w:lsdException w:name="Grid Table 3 Accent 2" w:uiPriority="48"/>
+    <w:lsdException w:name="Grid Table 4 Accent 2" w:uiPriority="49"/>
+    <w:lsdException w:name="Grid Table 5 Dark Accent 2" w:uiPriority="50"/>
+    <w:lsdException w:name="Grid Table 6 Colorful Accent 2" w:uiPriority="51"/>
+    <w:lsdException w:name="Grid Table 7 Colorful Accent 2" w:uiPriority="52"/>
+    <w:lsdException w:name="Grid Table 1 Light Accent 3" w:uiPriority="46"/>
+    <w:lsdException w:name="Grid Table 2 Accent 3" w:uiPriority="47"/>
+    <w:lsdException w:name="Grid Table 3 Accent 3" w:uiPriority="48"/>
+    <w:lsdException w:name="Grid Table 4 Accent 3" w:uiPriority="49"/>
+    <w:lsdException w:name="Grid Table 5 Dark Accent 3" w:uiPriority="50"/>
+    <w:lsdException w:name="Grid Table 6 Colorful Accent 3" w:uiPriority="51"/>
+    <w:lsdException w:name="Grid Table 7 Colorful Accent 3" w:uiPriority="52"/>
+    <w:lsdException w:name="Grid Table 1 Light Accent 4" w:uiPriority="46"/>
+    <w:lsdException w:name="Grid Table 2 Accent 4" w:uiPriority="47"/>
+    <w:lsdException w:name="Grid Table 3 Accent 4" w:uiPriority="48"/>
+    <w:lsdException w:name="Grid Table 4 Accent 4" w:uiPriority="49"/>
+    <w:lsdException w:name="Grid Table 5 Dark Accent 4" w:uiPriority="50"/>
+    <w:lsdException w:name="Grid Table 6 Colorful Accent 4" w:uiPriority="51"/>
+    <w:lsdException w:name="Grid Table 7 Colorful Accent 4" w:uiPriority="52"/>
+    <w:lsdException w:name="Grid Table 1 Light Accent 5" w:uiPriority="46"/>
+    <w:lsdException w:name="Grid Table 2 Accent 5" w:uiPriority="47"/>
+    <w:lsdException w:name="Grid Table 3 Accent 5" w:uiPriority="48"/>
+    <w:lsdException w:name="Grid Table 4 Accent 5" w:uiPriority="49"/>
+    <w:lsdException w:name="Grid Table 5 Dark Accent 5" w:uiPriority="50"/>
+    <w:lsdException w:name="Grid Table 6 Colorful Accent 5" w:uiPriority="51"/>
+    <w:lsdException w:name="Grid Table 7 Colorful Accent 5" w:uiPriority="52"/>
+    <w:lsdException w:name="Grid Table 1 Light Accent 6" w:uiPriority="46"/>
+    <w:lsdException w:name="Grid Table 2 Accent 6" w:uiPriority="47"/>
+    <w:lsdException w:name="Grid Table 3 Accent 6" w:uiPriority="48"/>
+    <w:lsdException w:name="Grid Table 4 Accent 6" w:uiPriority="49"/>
+    <w:lsdException w:name="Grid Table 5 Dark Accent 6" w:uiPriority="50"/>
+    <w:lsdException w:name="Grid Table 6 Colorful Accent 6" w:uiPriority="51"/>
+    <w:lsdException w:name="Grid Table 7 Colorful Accent 6" w:uiPriority="52"/>
+    <w:lsdException w:name="List Table 1 Light" w:uiPriority="46"/>
+    <w:lsdException w:name="List Table 2" w:uiPriority="47"/>
+    <w:lsdException w:name="List Table 3" w:uiPriority="48"/>
+    <w:lsdException w:name="List Table 4" w:uiPriority="49"/>
+    <w:lsdException w:name="List Table 5 Dark" w:uiPriority="50"/>
+    <w:lsdException w:name="List Table 6 Colorful" w:uiPriority="51"/>
+    <w:lsdException w:name="List Table 7 Colorful" w:uiPriority="52"/>
+    <w:lsdException w:name="List Table 1 Light Accent 1" w:uiPriority="46"/>
+    <w:lsdException w:name="List Table 2 Accent 1" w:uiPriority="47"/>
+    <w:lsdException w:name="List Table 3 Accent 1" w:uiPriority="48"/>
+    <w:lsdException w:name="List Table 4 Accent 1" w:uiPriority="49"/>
+    <w:lsdException w:name="List Table 5 Dark Accent 1" w:uiPriority="50"/>
+    <w:lsdException w:name="List Table 6 Colorful Accent 1" w:uiPriority="51"/>
+    <w:lsdException w:name="List Table 7 Colorful Accent 1" w:uiPriority="52"/>
+    <w:lsdException w:name="List Table 1 Light Accent 2" w:uiPriority="46"/>
+    <w:lsdException w:name="List Table 2 Accent 2" w:uiPriority="47"/>
+    <w:lsdException w:name="List Table 3 Accent 2" w:uiPriority="48"/>
+    <w:lsdException w:name="List Table 4 Accent 2" w:uiPriority="49"/>
+    <w:lsdException w:name="List Table 5 Dark Accent 2" w:uiPriority="50"/>
+    <w:lsdException w:name="List Table 6 Colorful Accent 2" w:uiPriority="51"/>
+    <w:lsdException w:name="List Table 7 Colorful Accent 2" w:uiPriority="52"/>
+    <w:lsdException w:name="List Table 1 Light Accent 3" w:uiPriority="46"/>
+    <w:lsdException w:name="List Table 2 Accent 3" w:uiPriority="47"/>
+    <w:lsdException w:name="List Table 3 Accent 3" w:uiPriority="48"/>
+    <w:lsdException w:name="List Table 4 Accent 3" w:uiPriority="49"/>
+    <w:lsdException w:name="List Table 5 Dark Accent 3" w:uiPriority="50"/>
+    <w:lsdException w:name="List Table 6 Colorful Accent 3" w:uiPriority="51"/>
+    <w:lsdException w:name="List Table 7 Colorful Accent 3" w:uiPriority="52"/>
+    <w:lsdException w:name="List Table 1 Light Accent 4" w:uiPriority="46"/>
+    <w:lsdException w:name="List Table 2 Accent 4" w:uiPriority="47"/>
+    <w:lsdException w:name="List Table 3 Accent 4" w:uiPriority="48"/>
+    <w:lsdException w:name="List Table 4 Accent 4" w:uiPriority="49"/>
+    <w:lsdException w:name="List Table 5 Dark Accent 4" w:uiPriority="50"/>
+    <w:lsdException w:name="List Table 6 Colorful Accent 4" w:uiPriority="51"/>
+    <w:lsdException w:name="List Table 7 Colorful Accent 4" w:uiPriority="52"/>
+    <w:lsdException w:name="List Table 1 Light Accent 5" w:uiPriority="46"/>
+    <w:lsdException w:name="List Table 2 Accent 5" w:uiPriority="47"/>
+    <w:lsdException w:name="List Table 3 Accent 5" w:uiPriority="48"/>
+    <w:lsdException w:name="List Table 4 Accent 5" w:uiPriority="49"/>
+    <w:lsdException w:name="List Table 5 Dark Accent 5" w:uiPriority="50"/>
+    <w:lsdException w:name="List Table 6 Colorful Accent 5" w:uiPriority="51"/>
+    <w:lsdException w:name="List Table 7 Colorful Accent 5" w:uiPriority="52"/>
+    <w:lsdException w:name="List Table 1 Light Accent 6" w:uiPriority="46"/>
+    <w:lsdException w:name="List Table 2 Accent 6" w:uiPriority="47"/>
+    <w:lsdException w:name="List Table 3 Accent 6" w:uiPriority="48"/>
+    <w:lsdException w:name="List Table 4 Accent 6" w:uiPriority="49"/>
+    <w:lsdException w:name="List Table 5 Dark Accent 6" w:uiPriority="50"/>
+    <w:lsdException w:name="List Table 6 Colorful Accent 6" w:uiPriority="51"/>
+    <w:lsdException w:name="List Table 7 Colorful Accent 6" w:uiPriority="52"/>
+  </w:latentStyles>
+  <w:style w:type="paragraph" w:default="1" w:styleId="Normal">
+    <w:name w:val="Normal"/>
   </w:style>
   <w:style w:type="paragraph" w:styleId="Heading1">
     <w:name w:val="heading 1"/>
     <w:basedOn w:val="Normal"/>
     <w:next w:val="Normal"/>
     <w:pPr>
-      <w:keepNext w:val="1"/>
-      <w:keepLines w:val="1"/>
-      <w:spacing w:after="0" w:before="200" w:lineRule="auto"/>
-      <w:contextualSpacing w:val="1"/>
+      <w:keepNext/>
+      <w:keepLines/>
+      <w:spacing w:before="200"/>
+      <w:contextualSpacing/>
+      <w:outlineLvl w:val="0"/>
     </w:pPr>
     <w:rPr>
-      <w:rFonts w:ascii="Trebuchet MS" w:cs="Trebuchet MS" w:eastAsia="Trebuchet MS" w:hAnsi="Trebuchet MS"/>
+      <w:rFonts w:ascii="Trebuchet MS" w:eastAsia="Trebuchet MS" w:hAnsi="Trebuchet MS" w:cs="Trebuchet MS"/>
       <w:sz w:val="32"/>
       <w:szCs w:val="32"/>
     </w:rPr>
@@ -2344,14 +2588,15 @@
     <w:basedOn w:val="Normal"/>
     <w:next w:val="Normal"/>
     <w:pPr>
-      <w:keepNext w:val="1"/>
-      <w:keepLines w:val="1"/>
-      <w:spacing w:after="0" w:before="200" w:lineRule="auto"/>
-      <w:contextualSpacing w:val="1"/>
+      <w:keepNext/>
+      <w:keepLines/>
+      <w:spacing w:before="200"/>
+      <w:contextualSpacing/>
+      <w:outlineLvl w:val="1"/>
     </w:pPr>
     <w:rPr>
-      <w:rFonts w:ascii="Trebuchet MS" w:cs="Trebuchet MS" w:eastAsia="Trebuchet MS" w:hAnsi="Trebuchet MS"/>
-      <w:b w:val="1"/>
+      <w:rFonts w:ascii="Trebuchet MS" w:eastAsia="Trebuchet MS" w:hAnsi="Trebuchet MS" w:cs="Trebuchet MS"/>
+      <w:b/>
       <w:sz w:val="26"/>
       <w:szCs w:val="26"/>
     </w:rPr>
@@ -2361,14 +2606,15 @@
     <w:basedOn w:val="Normal"/>
     <w:next w:val="Normal"/>
     <w:pPr>
-      <w:keepNext w:val="1"/>
-      <w:keepLines w:val="1"/>
-      <w:spacing w:after="0" w:before="160" w:lineRule="auto"/>
-      <w:contextualSpacing w:val="1"/>
+      <w:keepNext/>
+      <w:keepLines/>
+      <w:spacing w:before="160"/>
+      <w:contextualSpacing/>
+      <w:outlineLvl w:val="2"/>
     </w:pPr>
     <w:rPr>
-      <w:rFonts w:ascii="Trebuchet MS" w:cs="Trebuchet MS" w:eastAsia="Trebuchet MS" w:hAnsi="Trebuchet MS"/>
-      <w:b w:val="1"/>
+      <w:rFonts w:ascii="Trebuchet MS" w:eastAsia="Trebuchet MS" w:hAnsi="Trebuchet MS" w:cs="Trebuchet MS"/>
+      <w:b/>
       <w:color w:val="666666"/>
       <w:sz w:val="24"/>
       <w:szCs w:val="24"/>
@@ -2379,16 +2625,15 @@
     <w:basedOn w:val="Normal"/>
     <w:next w:val="Normal"/>
     <w:pPr>
-      <w:keepNext w:val="1"/>
-      <w:keepLines w:val="1"/>
-      <w:spacing w:after="0" w:before="160" w:lineRule="auto"/>
-      <w:contextualSpacing w:val="1"/>
+      <w:keepNext/>
+      <w:keepLines/>
+      <w:spacing w:before="160"/>
+      <w:contextualSpacing/>
+      <w:outlineLvl w:val="3"/>
     </w:pPr>
     <w:rPr>
-      <w:rFonts w:ascii="Trebuchet MS" w:cs="Trebuchet MS" w:eastAsia="Trebuchet MS" w:hAnsi="Trebuchet MS"/>
+      <w:rFonts w:ascii="Trebuchet MS" w:eastAsia="Trebuchet MS" w:hAnsi="Trebuchet MS" w:cs="Trebuchet MS"/>
       <w:color w:val="666666"/>
-      <w:sz w:val="22"/>
-      <w:szCs w:val="22"/>
       <w:u w:val="single"/>
     </w:rPr>
   </w:style>
@@ -2397,16 +2642,15 @@
     <w:basedOn w:val="Normal"/>
     <w:next w:val="Normal"/>
     <w:pPr>
-      <w:keepNext w:val="1"/>
-      <w:keepLines w:val="1"/>
-      <w:spacing w:after="0" w:before="160" w:lineRule="auto"/>
-      <w:contextualSpacing w:val="1"/>
+      <w:keepNext/>
+      <w:keepLines/>
+      <w:spacing w:before="160"/>
+      <w:contextualSpacing/>
+      <w:outlineLvl w:val="4"/>
     </w:pPr>
     <w:rPr>
-      <w:rFonts w:ascii="Trebuchet MS" w:cs="Trebuchet MS" w:eastAsia="Trebuchet MS" w:hAnsi="Trebuchet MS"/>
+      <w:rFonts w:ascii="Trebuchet MS" w:eastAsia="Trebuchet MS" w:hAnsi="Trebuchet MS" w:cs="Trebuchet MS"/>
       <w:color w:val="666666"/>
-      <w:sz w:val="22"/>
-      <w:szCs w:val="22"/>
     </w:rPr>
   </w:style>
   <w:style w:type="paragraph" w:styleId="Heading6">
@@ -2414,31 +2658,56 @@
     <w:basedOn w:val="Normal"/>
     <w:next w:val="Normal"/>
     <w:pPr>
-      <w:keepNext w:val="1"/>
-      <w:keepLines w:val="1"/>
-      <w:spacing w:after="0" w:before="160" w:lineRule="auto"/>
-      <w:contextualSpacing w:val="1"/>
+      <w:keepNext/>
+      <w:keepLines/>
+      <w:spacing w:before="160"/>
+      <w:contextualSpacing/>
+      <w:outlineLvl w:val="5"/>
     </w:pPr>
     <w:rPr>
-      <w:rFonts w:ascii="Trebuchet MS" w:cs="Trebuchet MS" w:eastAsia="Trebuchet MS" w:hAnsi="Trebuchet MS"/>
-      <w:i w:val="1"/>
+      <w:rFonts w:ascii="Trebuchet MS" w:eastAsia="Trebuchet MS" w:hAnsi="Trebuchet MS" w:cs="Trebuchet MS"/>
+      <w:i/>
       <w:color w:val="666666"/>
-      <w:sz w:val="22"/>
-      <w:szCs w:val="22"/>
     </w:rPr>
+  </w:style>
+  <w:style w:type="character" w:default="1" w:styleId="DefaultParagraphFont">
+    <w:name w:val="Default Paragraph Font"/>
+    <w:uiPriority w:val="1"/>
+    <w:semiHidden/>
+    <w:unhideWhenUsed/>
+  </w:style>
+  <w:style w:type="table" w:default="1" w:styleId="TableNormal">
+    <w:name w:val="Normal Table"/>
+    <w:uiPriority w:val="99"/>
+    <w:semiHidden/>
+    <w:unhideWhenUsed/>
+    <w:tblPr>
+      <w:tblInd w:w="0" w:type="dxa"/>
+      <w:tblCellMar>
+        <w:top w:w="0" w:type="dxa"/>
+        <w:left w:w="108" w:type="dxa"/>
+        <w:bottom w:w="0" w:type="dxa"/>
+        <w:right w:w="108" w:type="dxa"/>
+      </w:tblCellMar>
+    </w:tblPr>
+  </w:style>
+  <w:style w:type="numbering" w:default="1" w:styleId="NoList">
+    <w:name w:val="No List"/>
+    <w:uiPriority w:val="99"/>
+    <w:semiHidden/>
+    <w:unhideWhenUsed/>
   </w:style>
   <w:style w:type="paragraph" w:styleId="Title">
     <w:name w:val="Title"/>
     <w:basedOn w:val="Normal"/>
     <w:next w:val="Normal"/>
     <w:pPr>
-      <w:keepNext w:val="1"/>
-      <w:keepLines w:val="1"/>
-      <w:spacing w:after="0" w:before="0" w:lineRule="auto"/>
-      <w:contextualSpacing w:val="1"/>
+      <w:keepNext/>
+      <w:keepLines/>
+      <w:contextualSpacing/>
     </w:pPr>
     <w:rPr>
-      <w:rFonts w:ascii="Trebuchet MS" w:cs="Trebuchet MS" w:eastAsia="Trebuchet MS" w:hAnsi="Trebuchet MS"/>
+      <w:rFonts w:ascii="Trebuchet MS" w:eastAsia="Trebuchet MS" w:hAnsi="Trebuchet MS" w:cs="Trebuchet MS"/>
       <w:sz w:val="42"/>
       <w:szCs w:val="42"/>
     </w:rPr>
@@ -2448,18 +2717,279 @@
     <w:basedOn w:val="Normal"/>
     <w:next w:val="Normal"/>
     <w:pPr>
-      <w:keepNext w:val="1"/>
-      <w:keepLines w:val="1"/>
-      <w:spacing w:after="200" w:before="0" w:lineRule="auto"/>
-      <w:contextualSpacing w:val="1"/>
+      <w:keepNext/>
+      <w:keepLines/>
+      <w:spacing w:after="200"/>
+      <w:contextualSpacing/>
     </w:pPr>
     <w:rPr>
-      <w:rFonts w:ascii="Trebuchet MS" w:cs="Trebuchet MS" w:eastAsia="Trebuchet MS" w:hAnsi="Trebuchet MS"/>
-      <w:i w:val="1"/>
+      <w:rFonts w:ascii="Trebuchet MS" w:eastAsia="Trebuchet MS" w:hAnsi="Trebuchet MS" w:cs="Trebuchet MS"/>
+      <w:i/>
       <w:color w:val="666666"/>
       <w:sz w:val="26"/>
       <w:szCs w:val="26"/>
     </w:rPr>
   </w:style>
 </w:styles>
+</file>
+
+<file path=word/theme/theme1.xml><?xml version="1.0" encoding="utf-8"?>
+<a:theme xmlns:a="http://schemas.openxmlformats.org/drawingml/2006/main" name="Office Theme">
+  <a:themeElements>
+    <a:clrScheme name="Office">
+      <a:dk1>
+        <a:sysClr val="windowText" lastClr="000000"/>
+      </a:dk1>
+      <a:lt1>
+        <a:sysClr val="window" lastClr="FFFFFF"/>
+      </a:lt1>
+      <a:dk2>
+        <a:srgbClr val="44546A"/>
+      </a:dk2>
+      <a:lt2>
+        <a:srgbClr val="E7E6E6"/>
+      </a:lt2>
+      <a:accent1>
+        <a:srgbClr val="5B9BD5"/>
+      </a:accent1>
+      <a:accent2>
+        <a:srgbClr val="ED7D31"/>
+      </a:accent2>
+      <a:accent3>
+        <a:srgbClr val="A5A5A5"/>
+      </a:accent3>
+      <a:accent4>
+        <a:srgbClr val="FFC000"/>
+      </a:accent4>
+      <a:accent5>
+        <a:srgbClr val="4472C4"/>
+      </a:accent5>
+      <a:accent6>
+        <a:srgbClr val="70AD47"/>
+      </a:accent6>
+      <a:hlink>
+        <a:srgbClr val="0563C1"/>
+      </a:hlink>
+      <a:folHlink>
+        <a:srgbClr val="954F72"/>
+      </a:folHlink>
+    </a:clrScheme>
+    <a:fontScheme name="Office">
+      <a:majorFont>
+        <a:latin typeface="Calibri Light" panose="020F0302020204030204"/>
+        <a:ea typeface=""/>
+        <a:cs typeface=""/>
+        <a:font script="Jpan" typeface="ＭＳ ゴシック"/>
+        <a:font script="Hang" typeface="맑은 고딕"/>
+        <a:font script="Hans" typeface="宋体"/>
+        <a:font script="Hant" typeface="新細明體"/>
+        <a:font script="Arab" typeface="Times New Roman"/>
+        <a:font script="Hebr" typeface="Times New Roman"/>
+        <a:font script="Thai" typeface="Angsana New"/>
+        <a:font script="Ethi" typeface="Nyala"/>
+        <a:font script="Beng" typeface="Vrinda"/>
+        <a:font script="Gujr" typeface="Shruti"/>
+        <a:font script="Khmr" typeface="MoolBoran"/>
+        <a:font script="Knda" typeface="Tunga"/>
+        <a:font script="Guru" typeface="Raavi"/>
+        <a:font script="Cans" typeface="Euphemia"/>
+        <a:font script="Cher" typeface="Plantagenet Cherokee"/>
+        <a:font script="Yiii" typeface="Microsoft Yi Baiti"/>
+        <a:font script="Tibt" typeface="Microsoft Himalaya"/>
+        <a:font script="Thaa" typeface="MV Boli"/>
+        <a:font script="Deva" typeface="Mangal"/>
+        <a:font script="Telu" typeface="Gautami"/>
+        <a:font script="Taml" typeface="Latha"/>
+        <a:font script="Syrc" typeface="Estrangelo Edessa"/>
+        <a:font script="Orya" typeface="Kalinga"/>
+        <a:font script="Mlym" typeface="Kartika"/>
+        <a:font script="Laoo" typeface="DokChampa"/>
+        <a:font script="Sinh" typeface="Iskoola Pota"/>
+        <a:font script="Mong" typeface="Mongolian Baiti"/>
+        <a:font script="Viet" typeface="Times New Roman"/>
+        <a:font script="Uigh" typeface="Microsoft Uighur"/>
+        <a:font script="Geor" typeface="Sylfaen"/>
+      </a:majorFont>
+      <a:minorFont>
+        <a:latin typeface="Calibri" panose="020F0502020204030204"/>
+        <a:ea typeface=""/>
+        <a:cs typeface=""/>
+        <a:font script="Jpan" typeface="ＭＳ 明朝"/>
+        <a:font script="Hang" typeface="맑은 고딕"/>
+        <a:font script="Hans" typeface="宋体"/>
+        <a:font script="Hant" typeface="新細明體"/>
+        <a:font script="Arab" typeface="Arial"/>
+        <a:font script="Hebr" typeface="Arial"/>
+        <a:font script="Thai" typeface="Cordia New"/>
+        <a:font script="Ethi" typeface="Nyala"/>
+        <a:font script="Beng" typeface="Vrinda"/>
+        <a:font script="Gujr" typeface="Shruti"/>
+        <a:font script="Khmr" typeface="DaunPenh"/>
+        <a:font script="Knda" typeface="Tunga"/>
+        <a:font script="Guru" typeface="Raavi"/>
+        <a:font script="Cans" typeface="Euphemia"/>
+        <a:font script="Cher" typeface="Plantagenet Cherokee"/>
+        <a:font script="Yiii" typeface="Microsoft Yi Baiti"/>
+        <a:font script="Tibt" typeface="Microsoft Himalaya"/>
+        <a:font script="Thaa" typeface="MV Boli"/>
+        <a:font script="Deva" typeface="Mangal"/>
+        <a:font script="Telu" typeface="Gautami"/>
+        <a:font script="Taml" typeface="Latha"/>
+        <a:font script="Syrc" typeface="Estrangelo Edessa"/>
+        <a:font script="Orya" typeface="Kalinga"/>
+        <a:font script="Mlym" typeface="Kartika"/>
+        <a:font script="Laoo" typeface="DokChampa"/>
+        <a:font script="Sinh" typeface="Iskoola Pota"/>
+        <a:font script="Mong" typeface="Mongolian Baiti"/>
+        <a:font script="Viet" typeface="Arial"/>
+        <a:font script="Uigh" typeface="Microsoft Uighur"/>
+        <a:font script="Geor" typeface="Sylfaen"/>
+      </a:minorFont>
+    </a:fontScheme>
+    <a:fmtScheme name="Office">
+      <a:fillStyleLst>
+        <a:solidFill>
+          <a:schemeClr val="phClr"/>
+        </a:solidFill>
+        <a:gradFill rotWithShape="1">
+          <a:gsLst>
+            <a:gs pos="0">
+              <a:schemeClr val="phClr">
+                <a:lumMod val="110000"/>
+                <a:satMod val="105000"/>
+                <a:tint val="67000"/>
+              </a:schemeClr>
+            </a:gs>
+            <a:gs pos="50000">
+              <a:schemeClr val="phClr">
+                <a:lumMod val="105000"/>
+                <a:satMod val="103000"/>
+                <a:tint val="73000"/>
+              </a:schemeClr>
+            </a:gs>
+            <a:gs pos="100000">
+              <a:schemeClr val="phClr">
+                <a:lumMod val="105000"/>
+                <a:satMod val="109000"/>
+                <a:tint val="81000"/>
+              </a:schemeClr>
+            </a:gs>
+          </a:gsLst>
+          <a:lin ang="5400000" scaled="0"/>
+        </a:gradFill>
+        <a:gradFill rotWithShape="1">
+          <a:gsLst>
+            <a:gs pos="0">
+              <a:schemeClr val="phClr">
+                <a:satMod val="103000"/>
+                <a:lumMod val="102000"/>
+                <a:tint val="94000"/>
+              </a:schemeClr>
+            </a:gs>
+            <a:gs pos="50000">
+              <a:schemeClr val="phClr">
+                <a:satMod val="110000"/>
+                <a:lumMod val="100000"/>
+                <a:shade val="100000"/>
+              </a:schemeClr>
+            </a:gs>
+            <a:gs pos="100000">
+              <a:schemeClr val="phClr">
+                <a:lumMod val="99000"/>
+                <a:satMod val="120000"/>
+                <a:shade val="78000"/>
+              </a:schemeClr>
+            </a:gs>
+          </a:gsLst>
+          <a:lin ang="5400000" scaled="0"/>
+        </a:gradFill>
+      </a:fillStyleLst>
+      <a:lnStyleLst>
+        <a:ln w="6350" cap="flat" cmpd="sng" algn="ctr">
+          <a:solidFill>
+            <a:schemeClr val="phClr"/>
+          </a:solidFill>
+          <a:prstDash val="solid"/>
+          <a:miter lim="800000"/>
+        </a:ln>
+        <a:ln w="12700" cap="flat" cmpd="sng" algn="ctr">
+          <a:solidFill>
+            <a:schemeClr val="phClr"/>
+          </a:solidFill>
+          <a:prstDash val="solid"/>
+          <a:miter lim="800000"/>
+        </a:ln>
+        <a:ln w="19050" cap="flat" cmpd="sng" algn="ctr">
+          <a:solidFill>
+            <a:schemeClr val="phClr"/>
+          </a:solidFill>
+          <a:prstDash val="solid"/>
+          <a:miter lim="800000"/>
+        </a:ln>
+      </a:lnStyleLst>
+      <a:effectStyleLst>
+        <a:effectStyle>
+          <a:effectLst/>
+        </a:effectStyle>
+        <a:effectStyle>
+          <a:effectLst/>
+        </a:effectStyle>
+        <a:effectStyle>
+          <a:effectLst>
+            <a:outerShdw blurRad="57150" dist="19050" dir="5400000" algn="ctr" rotWithShape="0">
+              <a:srgbClr val="000000">
+                <a:alpha val="63000"/>
+              </a:srgbClr>
+            </a:outerShdw>
+          </a:effectLst>
+        </a:effectStyle>
+      </a:effectStyleLst>
+      <a:bgFillStyleLst>
+        <a:solidFill>
+          <a:schemeClr val="phClr"/>
+        </a:solidFill>
+        <a:solidFill>
+          <a:schemeClr val="phClr">
+            <a:tint val="95000"/>
+            <a:satMod val="170000"/>
+          </a:schemeClr>
+        </a:solidFill>
+        <a:gradFill rotWithShape="1">
+          <a:gsLst>
+            <a:gs pos="0">
+              <a:schemeClr val="phClr">
+                <a:tint val="93000"/>
+                <a:satMod val="150000"/>
+                <a:shade val="98000"/>
+                <a:lumMod val="102000"/>
+              </a:schemeClr>
+            </a:gs>
+            <a:gs pos="50000">
+              <a:schemeClr val="phClr">
+                <a:tint val="98000"/>
+                <a:satMod val="130000"/>
+                <a:shade val="90000"/>
+                <a:lumMod val="103000"/>
+              </a:schemeClr>
+            </a:gs>
+            <a:gs pos="100000">
+              <a:schemeClr val="phClr">
+                <a:shade val="63000"/>
+                <a:satMod val="120000"/>
+              </a:schemeClr>
+            </a:gs>
+          </a:gsLst>
+          <a:lin ang="5400000" scaled="0"/>
+        </a:gradFill>
+      </a:bgFillStyleLst>
+    </a:fmtScheme>
+  </a:themeElements>
+  <a:objectDefaults/>
+  <a:extraClrSchemeLst/>
+  <a:extLst>
+    <a:ext uri="{05A4C25C-085E-4340-85A3-A5531E510DB2}">
+      <thm15:themeFamily xmlns:thm15="http://schemas.microsoft.com/office/thememl/2012/main" name="Office Theme" id="{62F939B6-93AF-4DB8-9C6B-D6C7DFDC589F}" vid="{4A3C46E8-61CC-4603-A589-7422A47A8E4A}"/>
+    </a:ext>
+  </a:extLst>
+</a:theme>
 </file>
</xml_diff>